<commit_message>
Imagem DFD e DFD no Documento
</commit_message>
<xml_diff>
--- a/Documento_de_Plan_e_Acomp.docx
+++ b/Documento_de_Plan_e_Acomp.docx
@@ -348,10 +348,10 @@
         <w:tblLook w:val="04A0" w:firstRow="1" w:lastRow="0" w:firstColumn="1" w:lastColumn="0" w:noHBand="0" w:noVBand="1"/>
       </w:tblPr>
       <w:tblGrid>
-        <w:gridCol w:w="959"/>
+        <w:gridCol w:w="1054"/>
         <w:gridCol w:w="992"/>
-        <w:gridCol w:w="4532"/>
-        <w:gridCol w:w="2161"/>
+        <w:gridCol w:w="4519"/>
+        <w:gridCol w:w="2155"/>
       </w:tblGrid>
       <w:tr>
         <w:tc>
@@ -448,16 +448,8 @@
               <w:rPr>
                 <w:sz w:val="24"/>
               </w:rPr>
-              <w:t>/</w:t>
-            </w:r>
-            <w:proofErr w:type="spellStart"/>
-            <w:r>
-              <w:rPr>
-                <w:sz w:val="24"/>
-              </w:rPr>
-              <w:t>mai</w:t>
-            </w:r>
-            <w:proofErr w:type="spellEnd"/>
+              <w:t>/Maio</w:t>
+            </w:r>
           </w:p>
         </w:tc>
         <w:tc>
@@ -552,6 +544,12 @@
                 <w:sz w:val="24"/>
               </w:rPr>
             </w:pPr>
+            <w:r>
+              <w:rPr>
+                <w:sz w:val="24"/>
+              </w:rPr>
+              <w:t>15/Maio</w:t>
+            </w:r>
           </w:p>
         </w:tc>
         <w:tc>
@@ -564,6 +562,12 @@
                 <w:sz w:val="24"/>
               </w:rPr>
             </w:pPr>
+            <w:r>
+              <w:rPr>
+                <w:sz w:val="24"/>
+              </w:rPr>
+              <w:t>1.1</w:t>
+            </w:r>
           </w:p>
         </w:tc>
         <w:tc>
@@ -576,6 +580,20 @@
                 <w:sz w:val="24"/>
               </w:rPr>
             </w:pPr>
+            <w:proofErr w:type="gramStart"/>
+            <w:r>
+              <w:rPr>
+                <w:sz w:val="24"/>
+              </w:rPr>
+              <w:t>Implementação</w:t>
+            </w:r>
+            <w:proofErr w:type="gramEnd"/>
+            <w:r>
+              <w:rPr>
+                <w:sz w:val="24"/>
+              </w:rPr>
+              <w:t xml:space="preserve"> do Diagrama de Fluxo de Dados</w:t>
+            </w:r>
           </w:p>
         </w:tc>
         <w:tc>
@@ -588,6 +606,22 @@
                 <w:sz w:val="24"/>
               </w:rPr>
             </w:pPr>
+            <w:proofErr w:type="spellStart"/>
+            <w:r>
+              <w:rPr>
+                <w:sz w:val="24"/>
+              </w:rPr>
+              <w:t>Huanna</w:t>
+            </w:r>
+            <w:proofErr w:type="spellEnd"/>
+            <w:r>
+              <w:rPr>
+                <w:sz w:val="24"/>
+              </w:rPr>
+              <w:t xml:space="preserve"> N.</w:t>
+            </w:r>
+            <w:bookmarkStart w:id="0" w:name="_GoBack"/>
+            <w:bookmarkEnd w:id="0"/>
           </w:p>
         </w:tc>
       </w:tr>
@@ -1006,6 +1040,55 @@
       </w:r>
     </w:p>
     <w:p/>
+    <w:p>
+      <w:r>
+        <w:rPr>
+          <w:noProof/>
+          <w:lang w:eastAsia="pt-BR"/>
+        </w:rPr>
+        <w:drawing>
+          <wp:inline distT="0" distB="0" distL="0" distR="0">
+            <wp:extent cx="5400040" cy="2280920"/>
+            <wp:effectExtent l="0" t="0" r="0" b="0"/>
+            <wp:docPr id="1" name="Imagem 1"/>
+            <wp:cNvGraphicFramePr>
+              <a:graphicFrameLocks xmlns:a="http://schemas.openxmlformats.org/drawingml/2006/main" noChangeAspect="1"/>
+            </wp:cNvGraphicFramePr>
+            <a:graphic xmlns:a="http://schemas.openxmlformats.org/drawingml/2006/main">
+              <a:graphicData uri="http://schemas.openxmlformats.org/drawingml/2006/picture">
+                <pic:pic xmlns:pic="http://schemas.openxmlformats.org/drawingml/2006/picture">
+                  <pic:nvPicPr>
+                    <pic:cNvPr id="0" name="DFD.png"/>
+                    <pic:cNvPicPr/>
+                  </pic:nvPicPr>
+                  <pic:blipFill>
+                    <a:blip r:embed="rId9" cstate="print">
+                      <a:extLst>
+                        <a:ext uri="{28A0092B-C50C-407E-A947-70E740481C1C}">
+                          <a14:useLocalDpi xmlns:a14="http://schemas.microsoft.com/office/drawing/2010/main" val="0"/>
+                        </a:ext>
+                      </a:extLst>
+                    </a:blip>
+                    <a:stretch>
+                      <a:fillRect/>
+                    </a:stretch>
+                  </pic:blipFill>
+                  <pic:spPr>
+                    <a:xfrm>
+                      <a:off x="0" y="0"/>
+                      <a:ext cx="5400040" cy="2280920"/>
+                    </a:xfrm>
+                    <a:prstGeom prst="rect">
+                      <a:avLst/>
+                    </a:prstGeom>
+                  </pic:spPr>
+                </pic:pic>
+              </a:graphicData>
+            </a:graphic>
+          </wp:inline>
+        </w:drawing>
+      </w:r>
+    </w:p>
     <w:p/>
     <w:p/>
     <w:p/>
@@ -2373,14 +2456,7 @@
           <w:b/>
           <w:sz w:val="24"/>
         </w:rPr>
-        <w:t xml:space="preserve">FP = Contagem </w:t>
-      </w:r>
-      <w:r>
-        <w:rPr>
-          <w:b/>
-          <w:sz w:val="24"/>
-        </w:rPr>
-        <w:t xml:space="preserve">total x </w:t>
+        <w:t xml:space="preserve">FP = Contagem total x </w:t>
       </w:r>
       <w:proofErr w:type="gramStart"/>
       <w:r>
@@ -2548,21 +2624,7 @@
           <w:sz w:val="24"/>
           <w:szCs w:val="24"/>
         </w:rPr>
-        <w:t>São necessárias comun</w:t>
-      </w:r>
-      <w:r>
-        <w:rPr>
-          <w:sz w:val="24"/>
-          <w:szCs w:val="24"/>
-        </w:rPr>
-        <w:t>icações de dados especializadas</w:t>
-      </w:r>
-      <w:r>
-        <w:rPr>
-          <w:sz w:val="24"/>
-          <w:szCs w:val="24"/>
-        </w:rPr>
-        <w:t>?</w:t>
+        <w:t>São necessárias comunicações de dados especializadas?</w:t>
       </w:r>
     </w:p>
     <w:p>
@@ -2830,8 +2892,6 @@
         </w:rPr>
         <w:t>?</w:t>
       </w:r>
-      <w:bookmarkStart w:id="0" w:name="_GoBack"/>
-      <w:bookmarkEnd w:id="0"/>
     </w:p>
     <w:p>
       <w:pPr>
@@ -2862,12 +2922,12 @@
       </w:r>
     </w:p>
     <w:sectPr>
-      <w:headerReference w:type="even" r:id="rId9"/>
-      <w:headerReference w:type="default" r:id="rId10"/>
-      <w:footerReference w:type="even" r:id="rId11"/>
-      <w:footerReference w:type="default" r:id="rId12"/>
-      <w:headerReference w:type="first" r:id="rId13"/>
-      <w:footerReference w:type="first" r:id="rId14"/>
+      <w:headerReference w:type="even" r:id="rId10"/>
+      <w:headerReference w:type="default" r:id="rId11"/>
+      <w:footerReference w:type="even" r:id="rId12"/>
+      <w:footerReference w:type="default" r:id="rId13"/>
+      <w:headerReference w:type="first" r:id="rId14"/>
+      <w:footerReference w:type="first" r:id="rId15"/>
       <w:pgSz w:w="11906" w:h="16838"/>
       <w:pgMar w:top="1417" w:right="1701" w:bottom="1417" w:left="1701" w:header="708" w:footer="708" w:gutter="0"/>
       <w:cols w:space="708"/>
@@ -2942,7 +3002,7 @@
           <w:rPr>
             <w:noProof/>
           </w:rPr>
-          <w:t>5</w:t>
+          <w:t>2</w:t>
         </w:r>
         <w:r>
           <w:rPr>
@@ -4714,7 +4774,7 @@
 </file>
 
 <file path=customXml/itemProps1.xml><?xml version="1.0" encoding="utf-8"?>
-<ds:datastoreItem xmlns:ds="http://schemas.openxmlformats.org/officeDocument/2006/customXml" ds:itemID="{2F95498F-DB5E-44E6-B469-51BF98691505}">
+<ds:datastoreItem xmlns:ds="http://schemas.openxmlformats.org/officeDocument/2006/customXml" ds:itemID="{028385F9-CE95-44E7-9387-BDF21F714932}">
   <ds:schemaRefs>
     <ds:schemaRef ds:uri="http://schemas.openxmlformats.org/officeDocument/2006/bibliography"/>
   </ds:schemaRefs>

</xml_diff>

<commit_message>
Pontos de Função calculados
</commit_message>
<xml_diff>
--- a/Documento_de_Plan_e_Acomp.docx
+++ b/Documento_de_Plan_e_Acomp.docx
@@ -361,11 +361,13 @@
           <w:p>
             <w:pPr>
               <w:rPr>
-                <w:sz w:val="24"/>
-              </w:rPr>
-            </w:pPr>
-            <w:r>
-              <w:rPr>
+                <w:b/>
+                <w:sz w:val="24"/>
+              </w:rPr>
+            </w:pPr>
+            <w:r>
+              <w:rPr>
+                <w:b/>
                 <w:sz w:val="24"/>
               </w:rPr>
               <w:t>Data</w:t>
@@ -379,11 +381,13 @@
           <w:p>
             <w:pPr>
               <w:rPr>
-                <w:sz w:val="24"/>
-              </w:rPr>
-            </w:pPr>
-            <w:r>
-              <w:rPr>
+                <w:b/>
+                <w:sz w:val="24"/>
+              </w:rPr>
+            </w:pPr>
+            <w:r>
+              <w:rPr>
+                <w:b/>
                 <w:sz w:val="24"/>
               </w:rPr>
               <w:t>Versão</w:t>
@@ -397,11 +401,13 @@
           <w:p>
             <w:pPr>
               <w:rPr>
-                <w:sz w:val="24"/>
-              </w:rPr>
-            </w:pPr>
-            <w:r>
-              <w:rPr>
+                <w:b/>
+                <w:sz w:val="24"/>
+              </w:rPr>
+            </w:pPr>
+            <w:r>
+              <w:rPr>
+                <w:b/>
                 <w:sz w:val="24"/>
               </w:rPr>
               <w:t>Descrição</w:t>
@@ -415,11 +421,13 @@
           <w:p>
             <w:pPr>
               <w:rPr>
-                <w:sz w:val="24"/>
-              </w:rPr>
-            </w:pPr>
-            <w:r>
-              <w:rPr>
+                <w:b/>
+                <w:sz w:val="24"/>
+              </w:rPr>
+            </w:pPr>
+            <w:r>
+              <w:rPr>
+                <w:b/>
                 <w:sz w:val="24"/>
               </w:rPr>
               <w:t>Autor</w:t>
@@ -431,9 +439,19 @@
         <w:tc>
           <w:tcPr>
             <w:tcW w:w="959" w:type="dxa"/>
-          </w:tcPr>
-          <w:p>
-            <w:pPr>
+            <w:vAlign w:val="center"/>
+          </w:tcPr>
+          <w:p>
+            <w:pPr>
+              <w:jc w:val="center"/>
+              <w:rPr>
+                <w:sz w:val="24"/>
+              </w:rPr>
+            </w:pPr>
+          </w:p>
+          <w:p>
+            <w:pPr>
+              <w:jc w:val="center"/>
               <w:rPr>
                 <w:sz w:val="24"/>
               </w:rPr>
@@ -451,6 +469,14 @@
               <w:t>/Maio</w:t>
             </w:r>
           </w:p>
+          <w:p>
+            <w:pPr>
+              <w:jc w:val="center"/>
+              <w:rPr>
+                <w:sz w:val="24"/>
+              </w:rPr>
+            </w:pPr>
+          </w:p>
         </w:tc>
         <w:tc>
           <w:tcPr>
@@ -458,6 +484,15 @@
           </w:tcPr>
           <w:p>
             <w:pPr>
+              <w:jc w:val="center"/>
+              <w:rPr>
+                <w:sz w:val="24"/>
+              </w:rPr>
+            </w:pPr>
+          </w:p>
+          <w:p>
+            <w:pPr>
+              <w:jc w:val="center"/>
               <w:rPr>
                 <w:sz w:val="24"/>
               </w:rPr>
@@ -473,9 +508,11 @@
         <w:tc>
           <w:tcPr>
             <w:tcW w:w="4532" w:type="dxa"/>
-          </w:tcPr>
-          <w:p>
-            <w:pPr>
+            <w:vAlign w:val="center"/>
+          </w:tcPr>
+          <w:p>
+            <w:pPr>
+              <w:jc w:val="center"/>
               <w:rPr>
                 <w:sz w:val="24"/>
               </w:rPr>
@@ -517,9 +554,11 @@
         <w:tc>
           <w:tcPr>
             <w:tcW w:w="2161" w:type="dxa"/>
-          </w:tcPr>
-          <w:p>
-            <w:pPr>
+            <w:vAlign w:val="center"/>
+          </w:tcPr>
+          <w:p>
+            <w:pPr>
+              <w:jc w:val="center"/>
               <w:rPr>
                 <w:sz w:val="24"/>
               </w:rPr>
@@ -537,9 +576,19 @@
         <w:tc>
           <w:tcPr>
             <w:tcW w:w="959" w:type="dxa"/>
-          </w:tcPr>
-          <w:p>
-            <w:pPr>
+            <w:vAlign w:val="center"/>
+          </w:tcPr>
+          <w:p>
+            <w:pPr>
+              <w:jc w:val="center"/>
+              <w:rPr>
+                <w:sz w:val="24"/>
+              </w:rPr>
+            </w:pPr>
+          </w:p>
+          <w:p>
+            <w:pPr>
+              <w:jc w:val="center"/>
               <w:rPr>
                 <w:sz w:val="24"/>
               </w:rPr>
@@ -551,6 +600,14 @@
               <w:t>15/Maio</w:t>
             </w:r>
           </w:p>
+          <w:p>
+            <w:pPr>
+              <w:jc w:val="center"/>
+              <w:rPr>
+                <w:sz w:val="24"/>
+              </w:rPr>
+            </w:pPr>
+          </w:p>
         </w:tc>
         <w:tc>
           <w:tcPr>
@@ -558,6 +615,15 @@
           </w:tcPr>
           <w:p>
             <w:pPr>
+              <w:jc w:val="center"/>
+              <w:rPr>
+                <w:sz w:val="24"/>
+              </w:rPr>
+            </w:pPr>
+          </w:p>
+          <w:p>
+            <w:pPr>
+              <w:jc w:val="center"/>
               <w:rPr>
                 <w:sz w:val="24"/>
               </w:rPr>
@@ -573,9 +639,11 @@
         <w:tc>
           <w:tcPr>
             <w:tcW w:w="4532" w:type="dxa"/>
-          </w:tcPr>
-          <w:p>
-            <w:pPr>
+            <w:vAlign w:val="center"/>
+          </w:tcPr>
+          <w:p>
+            <w:pPr>
+              <w:jc w:val="center"/>
               <w:rPr>
                 <w:sz w:val="24"/>
               </w:rPr>
@@ -599,9 +667,11 @@
         <w:tc>
           <w:tcPr>
             <w:tcW w:w="2161" w:type="dxa"/>
-          </w:tcPr>
-          <w:p>
-            <w:pPr>
+            <w:vAlign w:val="bottom"/>
+          </w:tcPr>
+          <w:p>
+            <w:pPr>
+              <w:jc w:val="center"/>
               <w:rPr>
                 <w:sz w:val="24"/>
               </w:rPr>
@@ -620,8 +690,126 @@
               </w:rPr>
               <w:t xml:space="preserve"> N.</w:t>
             </w:r>
-            <w:bookmarkStart w:id="0" w:name="_GoBack"/>
-            <w:bookmarkEnd w:id="0"/>
+          </w:p>
+          <w:p>
+            <w:pPr>
+              <w:jc w:val="center"/>
+              <w:rPr>
+                <w:sz w:val="24"/>
+              </w:rPr>
+            </w:pPr>
+          </w:p>
+        </w:tc>
+      </w:tr>
+      <w:tr>
+        <w:tc>
+          <w:tcPr>
+            <w:tcW w:w="959" w:type="dxa"/>
+            <w:vAlign w:val="center"/>
+          </w:tcPr>
+          <w:p>
+            <w:pPr>
+              <w:jc w:val="center"/>
+              <w:rPr>
+                <w:sz w:val="24"/>
+              </w:rPr>
+            </w:pPr>
+          </w:p>
+          <w:p>
+            <w:pPr>
+              <w:jc w:val="center"/>
+              <w:rPr>
+                <w:sz w:val="24"/>
+              </w:rPr>
+            </w:pPr>
+            <w:r>
+              <w:rPr>
+                <w:sz w:val="24"/>
+              </w:rPr>
+              <w:t>15/Maio</w:t>
+            </w:r>
+          </w:p>
+          <w:p>
+            <w:pPr>
+              <w:jc w:val="center"/>
+              <w:rPr>
+                <w:sz w:val="24"/>
+              </w:rPr>
+            </w:pPr>
+          </w:p>
+        </w:tc>
+        <w:tc>
+          <w:tcPr>
+            <w:tcW w:w="992" w:type="dxa"/>
+          </w:tcPr>
+          <w:p>
+            <w:pPr>
+              <w:jc w:val="center"/>
+              <w:rPr>
+                <w:sz w:val="24"/>
+              </w:rPr>
+            </w:pPr>
+          </w:p>
+          <w:p>
+            <w:pPr>
+              <w:jc w:val="center"/>
+              <w:rPr>
+                <w:sz w:val="24"/>
+              </w:rPr>
+            </w:pPr>
+            <w:r>
+              <w:rPr>
+                <w:sz w:val="24"/>
+              </w:rPr>
+              <w:t>1.1</w:t>
+            </w:r>
+          </w:p>
+        </w:tc>
+        <w:tc>
+          <w:tcPr>
+            <w:tcW w:w="4532" w:type="dxa"/>
+          </w:tcPr>
+          <w:p>
+            <w:pPr>
+              <w:jc w:val="center"/>
+              <w:rPr>
+                <w:sz w:val="24"/>
+              </w:rPr>
+            </w:pPr>
+          </w:p>
+          <w:p>
+            <w:pPr>
+              <w:jc w:val="center"/>
+              <w:rPr>
+                <w:sz w:val="24"/>
+              </w:rPr>
+            </w:pPr>
+            <w:r>
+              <w:rPr>
+                <w:sz w:val="24"/>
+              </w:rPr>
+              <w:t>Cálculos dos Pontos de Função</w:t>
+            </w:r>
+          </w:p>
+        </w:tc>
+        <w:tc>
+          <w:tcPr>
+            <w:tcW w:w="2161" w:type="dxa"/>
+            <w:vAlign w:val="center"/>
+          </w:tcPr>
+          <w:p>
+            <w:pPr>
+              <w:jc w:val="center"/>
+              <w:rPr>
+                <w:sz w:val="24"/>
+              </w:rPr>
+            </w:pPr>
+            <w:r>
+              <w:rPr>
+                <w:sz w:val="24"/>
+              </w:rPr>
+              <w:t>Pedro H. M. T.</w:t>
+            </w:r>
           </w:p>
         </w:tc>
       </w:tr>
@@ -1269,9 +1457,11 @@
           <w:tcPr>
             <w:cnfStyle w:val="001000000000" w:firstRow="0" w:lastRow="0" w:firstColumn="1" w:lastColumn="0" w:oddVBand="0" w:evenVBand="0" w:oddHBand="0" w:evenHBand="0" w:firstRowFirstColumn="0" w:firstRowLastColumn="0" w:lastRowFirstColumn="0" w:lastRowLastColumn="0"/>
             <w:tcW w:w="1440" w:type="dxa"/>
-          </w:tcPr>
-          <w:p>
-            <w:pPr>
+            <w:vAlign w:val="center"/>
+          </w:tcPr>
+          <w:p>
+            <w:pPr>
+              <w:jc w:val="center"/>
               <w:rPr>
                 <w:sz w:val="24"/>
                 <w:szCs w:val="24"/>
@@ -1289,6 +1479,7 @@
         <w:tc>
           <w:tcPr>
             <w:tcW w:w="1440" w:type="dxa"/>
+            <w:vAlign w:val="center"/>
           </w:tcPr>
           <w:p>
             <w:pPr>
@@ -1313,9 +1504,11 @@
         <w:tc>
           <w:tcPr>
             <w:tcW w:w="1441" w:type="dxa"/>
-          </w:tcPr>
-          <w:p>
-            <w:pPr>
+            <w:vAlign w:val="center"/>
+          </w:tcPr>
+          <w:p>
+            <w:pPr>
+              <w:jc w:val="center"/>
               <w:cnfStyle w:val="000000100000" w:firstRow="0" w:lastRow="0" w:firstColumn="0" w:lastColumn="0" w:oddVBand="0" w:evenVBand="0" w:oddHBand="1" w:evenHBand="0" w:firstRowFirstColumn="0" w:firstRowLastColumn="0" w:lastRowFirstColumn="0" w:lastRowLastColumn="0"/>
               <w:rPr>
                 <w:sz w:val="24"/>
@@ -1334,9 +1527,11 @@
         <w:tc>
           <w:tcPr>
             <w:tcW w:w="1599" w:type="dxa"/>
-          </w:tcPr>
-          <w:p>
-            <w:pPr>
+            <w:vAlign w:val="center"/>
+          </w:tcPr>
+          <w:p>
+            <w:pPr>
+              <w:jc w:val="center"/>
               <w:cnfStyle w:val="000000100000" w:firstRow="0" w:lastRow="0" w:firstColumn="0" w:lastColumn="0" w:oddVBand="0" w:evenVBand="0" w:oddHBand="1" w:evenHBand="0" w:firstRowFirstColumn="0" w:firstRowLastColumn="0" w:lastRowFirstColumn="0" w:lastRowLastColumn="0"/>
               <w:rPr>
                 <w:sz w:val="24"/>
@@ -1355,9 +1550,11 @@
         <w:tc>
           <w:tcPr>
             <w:tcW w:w="1559" w:type="dxa"/>
-          </w:tcPr>
-          <w:p>
-            <w:pPr>
+            <w:vAlign w:val="center"/>
+          </w:tcPr>
+          <w:p>
+            <w:pPr>
+              <w:jc w:val="center"/>
               <w:cnfStyle w:val="000000100000" w:firstRow="0" w:lastRow="0" w:firstColumn="0" w:lastColumn="0" w:oddVBand="0" w:evenVBand="0" w:oddHBand="1" w:evenHBand="0" w:firstRowFirstColumn="0" w:firstRowLastColumn="0" w:lastRowFirstColumn="0" w:lastRowLastColumn="0"/>
               <w:rPr>
                 <w:sz w:val="24"/>
@@ -1376,9 +1573,11 @@
         <w:tc>
           <w:tcPr>
             <w:tcW w:w="1165" w:type="dxa"/>
-          </w:tcPr>
-          <w:p>
-            <w:pPr>
+            <w:vAlign w:val="center"/>
+          </w:tcPr>
+          <w:p>
+            <w:pPr>
+              <w:jc w:val="center"/>
               <w:cnfStyle w:val="000000100000" w:firstRow="0" w:lastRow="0" w:firstColumn="0" w:lastColumn="0" w:oddVBand="0" w:evenVBand="0" w:oddHBand="1" w:evenHBand="0" w:firstRowFirstColumn="0" w:firstRowLastColumn="0" w:lastRowFirstColumn="0" w:lastRowLastColumn="0"/>
               <w:rPr>
                 <w:b/>
@@ -1405,14 +1604,16 @@
           </w:tcPr>
           <w:p>
             <w:pPr>
-              <w:rPr>
-                <w:sz w:val="24"/>
-                <w:szCs w:val="24"/>
-              </w:rPr>
-            </w:pPr>
-          </w:p>
-          <w:p>
-            <w:pPr>
+              <w:jc w:val="center"/>
+              <w:rPr>
+                <w:sz w:val="24"/>
+                <w:szCs w:val="24"/>
+              </w:rPr>
+            </w:pPr>
+          </w:p>
+          <w:p>
+            <w:pPr>
+              <w:jc w:val="center"/>
               <w:rPr>
                 <w:sz w:val="24"/>
                 <w:szCs w:val="24"/>
@@ -1428,6 +1629,7 @@
           </w:p>
           <w:p>
             <w:pPr>
+              <w:jc w:val="center"/>
               <w:rPr>
                 <w:sz w:val="24"/>
                 <w:szCs w:val="24"/>
@@ -1448,6 +1650,7 @@
           </w:tcPr>
           <w:p>
             <w:pPr>
+              <w:jc w:val="center"/>
               <w:cnfStyle w:val="000000000000" w:firstRow="0" w:lastRow="0" w:firstColumn="0" w:lastColumn="0" w:oddVBand="0" w:evenVBand="0" w:oddHBand="0" w:evenHBand="0" w:firstRowFirstColumn="0" w:firstRowLastColumn="0" w:lastRowFirstColumn="0" w:lastRowLastColumn="0"/>
               <w:rPr>
                 <w:sz w:val="24"/>
@@ -1457,12 +1660,29 @@
           </w:p>
           <w:p>
             <w:pPr>
+              <w:jc w:val="center"/>
               <w:cnfStyle w:val="000000000000" w:firstRow="0" w:lastRow="0" w:firstColumn="0" w:lastColumn="0" w:oddVBand="0" w:evenVBand="0" w:oddHBand="0" w:evenHBand="0" w:firstRowFirstColumn="0" w:firstRowLastColumn="0" w:lastRowFirstColumn="0" w:lastRowLastColumn="0"/>
               <w:rPr>
                 <w:sz w:val="24"/>
                 <w:szCs w:val="24"/>
               </w:rPr>
             </w:pPr>
+            <w:proofErr w:type="gramStart"/>
+            <w:r>
+              <w:rPr>
+                <w:sz w:val="24"/>
+                <w:szCs w:val="24"/>
+              </w:rPr>
+              <w:t>2</w:t>
+            </w:r>
+            <w:proofErr w:type="gramEnd"/>
+            <w:r>
+              <w:rPr>
+                <w:sz w:val="24"/>
+                <w:szCs w:val="24"/>
+              </w:rPr>
+              <w:t xml:space="preserve"> x</w:t>
+            </w:r>
           </w:p>
         </w:tc>
         <w:tc>
@@ -1471,6 +1691,7 @@
           </w:tcPr>
           <w:p>
             <w:pPr>
+              <w:jc w:val="center"/>
               <w:cnfStyle w:val="000000000000" w:firstRow="0" w:lastRow="0" w:firstColumn="0" w:lastColumn="0" w:oddVBand="0" w:evenVBand="0" w:oddHBand="0" w:evenHBand="0" w:firstRowFirstColumn="0" w:firstRowLastColumn="0" w:lastRowFirstColumn="0" w:lastRowLastColumn="0"/>
               <w:rPr>
                 <w:b/>
@@ -1481,6 +1702,7 @@
           </w:p>
           <w:p>
             <w:pPr>
+              <w:jc w:val="center"/>
               <w:cnfStyle w:val="000000000000" w:firstRow="0" w:lastRow="0" w:firstColumn="0" w:lastColumn="0" w:oddVBand="0" w:evenVBand="0" w:oddHBand="0" w:evenHBand="0" w:firstRowFirstColumn="0" w:firstRowLastColumn="0" w:lastRowFirstColumn="0" w:lastRowLastColumn="0"/>
               <w:rPr>
                 <w:b/>
@@ -1506,6 +1728,7 @@
           </w:tcPr>
           <w:p>
             <w:pPr>
+              <w:jc w:val="center"/>
               <w:cnfStyle w:val="000000000000" w:firstRow="0" w:lastRow="0" w:firstColumn="0" w:lastColumn="0" w:oddVBand="0" w:evenVBand="0" w:oddHBand="0" w:evenHBand="0" w:firstRowFirstColumn="0" w:firstRowLastColumn="0" w:lastRowFirstColumn="0" w:lastRowLastColumn="0"/>
               <w:rPr>
                 <w:b/>
@@ -1516,6 +1739,7 @@
           </w:p>
           <w:p>
             <w:pPr>
+              <w:jc w:val="center"/>
               <w:cnfStyle w:val="000000000000" w:firstRow="0" w:lastRow="0" w:firstColumn="0" w:lastColumn="0" w:oddVBand="0" w:evenVBand="0" w:oddHBand="0" w:evenHBand="0" w:firstRowFirstColumn="0" w:firstRowLastColumn="0" w:lastRowFirstColumn="0" w:lastRowLastColumn="0"/>
               <w:rPr>
                 <w:b/>
@@ -1541,6 +1765,7 @@
           </w:tcPr>
           <w:p>
             <w:pPr>
+              <w:jc w:val="center"/>
               <w:cnfStyle w:val="000000000000" w:firstRow="0" w:lastRow="0" w:firstColumn="0" w:lastColumn="0" w:oddVBand="0" w:evenVBand="0" w:oddHBand="0" w:evenHBand="0" w:firstRowFirstColumn="0" w:firstRowLastColumn="0" w:lastRowFirstColumn="0" w:lastRowLastColumn="0"/>
               <w:rPr>
                 <w:b/>
@@ -1551,6 +1776,7 @@
           </w:p>
           <w:p>
             <w:pPr>
+              <w:jc w:val="center"/>
               <w:cnfStyle w:val="000000000000" w:firstRow="0" w:lastRow="0" w:firstColumn="0" w:lastColumn="0" w:oddVBand="0" w:evenVBand="0" w:oddHBand="0" w:evenHBand="0" w:firstRowFirstColumn="0" w:firstRowLastColumn="0" w:lastRowFirstColumn="0" w:lastRowLastColumn="0"/>
               <w:rPr>
                 <w:b/>
@@ -1573,15 +1799,26 @@
         <w:tc>
           <w:tcPr>
             <w:tcW w:w="1165" w:type="dxa"/>
-          </w:tcPr>
-          <w:p>
-            <w:pPr>
+            <w:vAlign w:val="center"/>
+          </w:tcPr>
+          <w:p>
+            <w:pPr>
+              <w:jc w:val="center"/>
               <w:cnfStyle w:val="000000000000" w:firstRow="0" w:lastRow="0" w:firstColumn="0" w:lastColumn="0" w:oddVBand="0" w:evenVBand="0" w:oddHBand="0" w:evenHBand="0" w:firstRowFirstColumn="0" w:firstRowLastColumn="0" w:lastRowFirstColumn="0" w:lastRowLastColumn="0"/>
               <w:rPr>
                 <w:sz w:val="24"/>
                 <w:szCs w:val="24"/>
               </w:rPr>
             </w:pPr>
+            <w:proofErr w:type="gramStart"/>
+            <w:r>
+              <w:rPr>
+                <w:sz w:val="24"/>
+                <w:szCs w:val="24"/>
+              </w:rPr>
+              <w:t>8</w:t>
+            </w:r>
+            <w:proofErr w:type="gramEnd"/>
           </w:p>
         </w:tc>
       </w:tr>
@@ -1596,14 +1833,16 @@
           </w:tcPr>
           <w:p>
             <w:pPr>
-              <w:rPr>
-                <w:sz w:val="24"/>
-                <w:szCs w:val="24"/>
-              </w:rPr>
-            </w:pPr>
-          </w:p>
-          <w:p>
-            <w:pPr>
+              <w:jc w:val="center"/>
+              <w:rPr>
+                <w:sz w:val="24"/>
+                <w:szCs w:val="24"/>
+              </w:rPr>
+            </w:pPr>
+          </w:p>
+          <w:p>
+            <w:pPr>
+              <w:jc w:val="center"/>
               <w:rPr>
                 <w:sz w:val="24"/>
                 <w:szCs w:val="24"/>
@@ -1621,15 +1860,33 @@
         <w:tc>
           <w:tcPr>
             <w:tcW w:w="1440" w:type="dxa"/>
-          </w:tcPr>
-          <w:p>
-            <w:pPr>
+            <w:vAlign w:val="center"/>
+          </w:tcPr>
+          <w:p>
+            <w:pPr>
+              <w:jc w:val="center"/>
               <w:cnfStyle w:val="000000100000" w:firstRow="0" w:lastRow="0" w:firstColumn="0" w:lastColumn="0" w:oddVBand="0" w:evenVBand="0" w:oddHBand="1" w:evenHBand="0" w:firstRowFirstColumn="0" w:firstRowLastColumn="0" w:lastRowFirstColumn="0" w:lastRowLastColumn="0"/>
               <w:rPr>
                 <w:sz w:val="24"/>
                 <w:szCs w:val="24"/>
               </w:rPr>
             </w:pPr>
+            <w:proofErr w:type="gramStart"/>
+            <w:r>
+              <w:rPr>
+                <w:sz w:val="24"/>
+                <w:szCs w:val="24"/>
+              </w:rPr>
+              <w:t>2</w:t>
+            </w:r>
+            <w:proofErr w:type="gramEnd"/>
+            <w:r>
+              <w:rPr>
+                <w:sz w:val="24"/>
+                <w:szCs w:val="24"/>
+              </w:rPr>
+              <w:t xml:space="preserve"> x</w:t>
+            </w:r>
           </w:p>
         </w:tc>
         <w:tc>
@@ -1638,6 +1895,7 @@
           </w:tcPr>
           <w:p>
             <w:pPr>
+              <w:jc w:val="center"/>
               <w:cnfStyle w:val="000000100000" w:firstRow="0" w:lastRow="0" w:firstColumn="0" w:lastColumn="0" w:oddVBand="0" w:evenVBand="0" w:oddHBand="1" w:evenHBand="0" w:firstRowFirstColumn="0" w:firstRowLastColumn="0" w:lastRowFirstColumn="0" w:lastRowLastColumn="0"/>
               <w:rPr>
                 <w:b/>
@@ -1648,6 +1906,7 @@
           </w:p>
           <w:p>
             <w:pPr>
+              <w:jc w:val="center"/>
               <w:cnfStyle w:val="000000100000" w:firstRow="0" w:lastRow="0" w:firstColumn="0" w:lastColumn="0" w:oddVBand="0" w:evenVBand="0" w:oddHBand="1" w:evenHBand="0" w:firstRowFirstColumn="0" w:firstRowLastColumn="0" w:lastRowFirstColumn="0" w:lastRowLastColumn="0"/>
               <w:rPr>
                 <w:b/>
@@ -1673,6 +1932,7 @@
           </w:tcPr>
           <w:p>
             <w:pPr>
+              <w:jc w:val="center"/>
               <w:cnfStyle w:val="000000100000" w:firstRow="0" w:lastRow="0" w:firstColumn="0" w:lastColumn="0" w:oddVBand="0" w:evenVBand="0" w:oddHBand="1" w:evenHBand="0" w:firstRowFirstColumn="0" w:firstRowLastColumn="0" w:lastRowFirstColumn="0" w:lastRowLastColumn="0"/>
               <w:rPr>
                 <w:b/>
@@ -1683,6 +1943,7 @@
           </w:p>
           <w:p>
             <w:pPr>
+              <w:jc w:val="center"/>
               <w:cnfStyle w:val="000000100000" w:firstRow="0" w:lastRow="0" w:firstColumn="0" w:lastColumn="0" w:oddVBand="0" w:evenVBand="0" w:oddHBand="1" w:evenHBand="0" w:firstRowFirstColumn="0" w:firstRowLastColumn="0" w:lastRowFirstColumn="0" w:lastRowLastColumn="0"/>
               <w:rPr>
                 <w:b/>
@@ -1708,6 +1969,7 @@
           </w:tcPr>
           <w:p>
             <w:pPr>
+              <w:jc w:val="center"/>
               <w:cnfStyle w:val="000000100000" w:firstRow="0" w:lastRow="0" w:firstColumn="0" w:lastColumn="0" w:oddVBand="0" w:evenVBand="0" w:oddHBand="1" w:evenHBand="0" w:firstRowFirstColumn="0" w:firstRowLastColumn="0" w:lastRowFirstColumn="0" w:lastRowLastColumn="0"/>
               <w:rPr>
                 <w:b/>
@@ -1718,6 +1980,7 @@
           </w:p>
           <w:p>
             <w:pPr>
+              <w:jc w:val="center"/>
               <w:cnfStyle w:val="000000100000" w:firstRow="0" w:lastRow="0" w:firstColumn="0" w:lastColumn="0" w:oddVBand="0" w:evenVBand="0" w:oddHBand="1" w:evenHBand="0" w:firstRowFirstColumn="0" w:firstRowLastColumn="0" w:lastRowFirstColumn="0" w:lastRowLastColumn="0"/>
               <w:rPr>
                 <w:b/>
@@ -1740,15 +2003,26 @@
         <w:tc>
           <w:tcPr>
             <w:tcW w:w="1165" w:type="dxa"/>
-          </w:tcPr>
-          <w:p>
-            <w:pPr>
+            <w:vAlign w:val="center"/>
+          </w:tcPr>
+          <w:p>
+            <w:pPr>
+              <w:jc w:val="center"/>
               <w:cnfStyle w:val="000000100000" w:firstRow="0" w:lastRow="0" w:firstColumn="0" w:lastColumn="0" w:oddVBand="0" w:evenVBand="0" w:oddHBand="1" w:evenHBand="0" w:firstRowFirstColumn="0" w:firstRowLastColumn="0" w:lastRowFirstColumn="0" w:lastRowLastColumn="0"/>
               <w:rPr>
                 <w:sz w:val="24"/>
                 <w:szCs w:val="24"/>
               </w:rPr>
             </w:pPr>
+            <w:proofErr w:type="gramStart"/>
+            <w:r>
+              <w:rPr>
+                <w:sz w:val="24"/>
+                <w:szCs w:val="24"/>
+              </w:rPr>
+              <w:t>8</w:t>
+            </w:r>
+            <w:proofErr w:type="gramEnd"/>
           </w:p>
         </w:tc>
       </w:tr>
@@ -1760,14 +2034,16 @@
           </w:tcPr>
           <w:p>
             <w:pPr>
-              <w:rPr>
-                <w:sz w:val="24"/>
-                <w:szCs w:val="24"/>
-              </w:rPr>
-            </w:pPr>
-          </w:p>
-          <w:p>
-            <w:pPr>
+              <w:jc w:val="center"/>
+              <w:rPr>
+                <w:sz w:val="24"/>
+                <w:szCs w:val="24"/>
+              </w:rPr>
+            </w:pPr>
+          </w:p>
+          <w:p>
+            <w:pPr>
+              <w:jc w:val="center"/>
               <w:rPr>
                 <w:sz w:val="24"/>
                 <w:szCs w:val="24"/>
@@ -1785,15 +2061,33 @@
         <w:tc>
           <w:tcPr>
             <w:tcW w:w="1440" w:type="dxa"/>
-          </w:tcPr>
-          <w:p>
-            <w:pPr>
+            <w:vAlign w:val="center"/>
+          </w:tcPr>
+          <w:p>
+            <w:pPr>
+              <w:jc w:val="center"/>
               <w:cnfStyle w:val="000000000000" w:firstRow="0" w:lastRow="0" w:firstColumn="0" w:lastColumn="0" w:oddVBand="0" w:evenVBand="0" w:oddHBand="0" w:evenHBand="0" w:firstRowFirstColumn="0" w:firstRowLastColumn="0" w:lastRowFirstColumn="0" w:lastRowLastColumn="0"/>
               <w:rPr>
                 <w:sz w:val="24"/>
                 <w:szCs w:val="24"/>
               </w:rPr>
             </w:pPr>
+            <w:proofErr w:type="gramStart"/>
+            <w:r>
+              <w:rPr>
+                <w:sz w:val="24"/>
+                <w:szCs w:val="24"/>
+              </w:rPr>
+              <w:t>2</w:t>
+            </w:r>
+            <w:proofErr w:type="gramEnd"/>
+            <w:r>
+              <w:rPr>
+                <w:sz w:val="24"/>
+                <w:szCs w:val="24"/>
+              </w:rPr>
+              <w:t xml:space="preserve"> x</w:t>
+            </w:r>
           </w:p>
         </w:tc>
         <w:tc>
@@ -1802,6 +2096,7 @@
           </w:tcPr>
           <w:p>
             <w:pPr>
+              <w:jc w:val="center"/>
               <w:cnfStyle w:val="000000000000" w:firstRow="0" w:lastRow="0" w:firstColumn="0" w:lastColumn="0" w:oddVBand="0" w:evenVBand="0" w:oddHBand="0" w:evenHBand="0" w:firstRowFirstColumn="0" w:firstRowLastColumn="0" w:lastRowFirstColumn="0" w:lastRowLastColumn="0"/>
               <w:rPr>
                 <w:b/>
@@ -1812,6 +2107,7 @@
           </w:p>
           <w:p>
             <w:pPr>
+              <w:jc w:val="center"/>
               <w:cnfStyle w:val="000000000000" w:firstRow="0" w:lastRow="0" w:firstColumn="0" w:lastColumn="0" w:oddVBand="0" w:evenVBand="0" w:oddHBand="0" w:evenHBand="0" w:firstRowFirstColumn="0" w:firstRowLastColumn="0" w:lastRowFirstColumn="0" w:lastRowLastColumn="0"/>
               <w:rPr>
                 <w:b/>
@@ -1837,6 +2133,7 @@
           </w:tcPr>
           <w:p>
             <w:pPr>
+              <w:jc w:val="center"/>
               <w:cnfStyle w:val="000000000000" w:firstRow="0" w:lastRow="0" w:firstColumn="0" w:lastColumn="0" w:oddVBand="0" w:evenVBand="0" w:oddHBand="0" w:evenHBand="0" w:firstRowFirstColumn="0" w:firstRowLastColumn="0" w:lastRowFirstColumn="0" w:lastRowLastColumn="0"/>
               <w:rPr>
                 <w:b/>
@@ -1847,6 +2144,7 @@
           </w:p>
           <w:p>
             <w:pPr>
+              <w:jc w:val="center"/>
               <w:cnfStyle w:val="000000000000" w:firstRow="0" w:lastRow="0" w:firstColumn="0" w:lastColumn="0" w:oddVBand="0" w:evenVBand="0" w:oddHBand="0" w:evenHBand="0" w:firstRowFirstColumn="0" w:firstRowLastColumn="0" w:lastRowFirstColumn="0" w:lastRowLastColumn="0"/>
               <w:rPr>
                 <w:b/>
@@ -1872,6 +2170,7 @@
           </w:tcPr>
           <w:p>
             <w:pPr>
+              <w:jc w:val="center"/>
               <w:cnfStyle w:val="000000000000" w:firstRow="0" w:lastRow="0" w:firstColumn="0" w:lastColumn="0" w:oddVBand="0" w:evenVBand="0" w:oddHBand="0" w:evenHBand="0" w:firstRowFirstColumn="0" w:firstRowLastColumn="0" w:lastRowFirstColumn="0" w:lastRowLastColumn="0"/>
               <w:rPr>
                 <w:b/>
@@ -1882,6 +2181,7 @@
           </w:p>
           <w:p>
             <w:pPr>
+              <w:jc w:val="center"/>
               <w:cnfStyle w:val="000000000000" w:firstRow="0" w:lastRow="0" w:firstColumn="0" w:lastColumn="0" w:oddVBand="0" w:evenVBand="0" w:oddHBand="0" w:evenHBand="0" w:firstRowFirstColumn="0" w:firstRowLastColumn="0" w:lastRowFirstColumn="0" w:lastRowLastColumn="0"/>
               <w:rPr>
                 <w:b/>
@@ -1904,15 +2204,525 @@
         <w:tc>
           <w:tcPr>
             <w:tcW w:w="1165" w:type="dxa"/>
-          </w:tcPr>
-          <w:p>
-            <w:pPr>
+            <w:vAlign w:val="center"/>
+          </w:tcPr>
+          <w:p>
+            <w:pPr>
+              <w:jc w:val="center"/>
               <w:cnfStyle w:val="000000000000" w:firstRow="0" w:lastRow="0" w:firstColumn="0" w:lastColumn="0" w:oddVBand="0" w:evenVBand="0" w:oddHBand="0" w:evenHBand="0" w:firstRowFirstColumn="0" w:firstRowLastColumn="0" w:lastRowFirstColumn="0" w:lastRowLastColumn="0"/>
               <w:rPr>
                 <w:sz w:val="24"/>
                 <w:szCs w:val="24"/>
               </w:rPr>
             </w:pPr>
+            <w:proofErr w:type="gramStart"/>
+            <w:r>
+              <w:rPr>
+                <w:sz w:val="24"/>
+                <w:szCs w:val="24"/>
+              </w:rPr>
+              <w:t>8</w:t>
+            </w:r>
+            <w:proofErr w:type="gramEnd"/>
+          </w:p>
+        </w:tc>
+      </w:tr>
+      <w:tr>
+        <w:trPr>
+          <w:cnfStyle w:val="000000100000" w:firstRow="0" w:lastRow="0" w:firstColumn="0" w:lastColumn="0" w:oddVBand="0" w:evenVBand="0" w:oddHBand="1" w:evenHBand="0" w:firstRowFirstColumn="0" w:firstRowLastColumn="0" w:lastRowFirstColumn="0" w:lastRowLastColumn="0"/>
+          <w:trHeight w:val="1191"/>
+        </w:trPr>
+        <w:tc>
+          <w:tcPr>
+            <w:cnfStyle w:val="001000000000" w:firstRow="0" w:lastRow="0" w:firstColumn="1" w:lastColumn="0" w:oddVBand="0" w:evenVBand="0" w:oddHBand="0" w:evenHBand="0" w:firstRowFirstColumn="0" w:firstRowLastColumn="0" w:lastRowFirstColumn="0" w:lastRowLastColumn="0"/>
+            <w:tcW w:w="1440" w:type="dxa"/>
+          </w:tcPr>
+          <w:p>
+            <w:pPr>
+              <w:jc w:val="center"/>
+              <w:rPr>
+                <w:sz w:val="24"/>
+                <w:szCs w:val="24"/>
+              </w:rPr>
+            </w:pPr>
+          </w:p>
+          <w:p>
+            <w:pPr>
+              <w:jc w:val="center"/>
+              <w:rPr>
+                <w:sz w:val="24"/>
+                <w:szCs w:val="24"/>
+              </w:rPr>
+            </w:pPr>
+            <w:r>
+              <w:rPr>
+                <w:sz w:val="24"/>
+                <w:szCs w:val="24"/>
+              </w:rPr>
+              <w:t>Arquivos Lógicos</w:t>
+            </w:r>
+          </w:p>
+          <w:p>
+            <w:pPr>
+              <w:jc w:val="center"/>
+              <w:rPr>
+                <w:sz w:val="24"/>
+                <w:szCs w:val="24"/>
+              </w:rPr>
+            </w:pPr>
+            <w:r>
+              <w:rPr>
+                <w:sz w:val="24"/>
+                <w:szCs w:val="24"/>
+              </w:rPr>
+              <w:t>Internos</w:t>
+            </w:r>
+          </w:p>
+        </w:tc>
+        <w:tc>
+          <w:tcPr>
+            <w:tcW w:w="1440" w:type="dxa"/>
+            <w:vAlign w:val="center"/>
+          </w:tcPr>
+          <w:p>
+            <w:pPr>
+              <w:jc w:val="center"/>
+              <w:cnfStyle w:val="000000100000" w:firstRow="0" w:lastRow="0" w:firstColumn="0" w:lastColumn="0" w:oddVBand="0" w:evenVBand="0" w:oddHBand="1" w:evenHBand="0" w:firstRowFirstColumn="0" w:firstRowLastColumn="0" w:lastRowFirstColumn="0" w:lastRowLastColumn="0"/>
+              <w:rPr>
+                <w:sz w:val="24"/>
+                <w:szCs w:val="24"/>
+              </w:rPr>
+            </w:pPr>
+            <w:proofErr w:type="gramStart"/>
+            <w:r>
+              <w:rPr>
+                <w:sz w:val="24"/>
+                <w:szCs w:val="24"/>
+              </w:rPr>
+              <w:t>2</w:t>
+            </w:r>
+            <w:proofErr w:type="gramEnd"/>
+            <w:r>
+              <w:rPr>
+                <w:sz w:val="24"/>
+                <w:szCs w:val="24"/>
+              </w:rPr>
+              <w:t xml:space="preserve"> x</w:t>
+            </w:r>
+          </w:p>
+        </w:tc>
+        <w:tc>
+          <w:tcPr>
+            <w:tcW w:w="1441" w:type="dxa"/>
+          </w:tcPr>
+          <w:p>
+            <w:pPr>
+              <w:jc w:val="center"/>
+              <w:cnfStyle w:val="000000100000" w:firstRow="0" w:lastRow="0" w:firstColumn="0" w:lastColumn="0" w:oddVBand="0" w:evenVBand="0" w:oddHBand="1" w:evenHBand="0" w:firstRowFirstColumn="0" w:firstRowLastColumn="0" w:lastRowFirstColumn="0" w:lastRowLastColumn="0"/>
+              <w:rPr>
+                <w:b/>
+                <w:sz w:val="24"/>
+                <w:szCs w:val="24"/>
+              </w:rPr>
+            </w:pPr>
+          </w:p>
+          <w:p>
+            <w:pPr>
+              <w:jc w:val="center"/>
+              <w:cnfStyle w:val="000000100000" w:firstRow="0" w:lastRow="0" w:firstColumn="0" w:lastColumn="0" w:oddVBand="0" w:evenVBand="0" w:oddHBand="1" w:evenHBand="0" w:firstRowFirstColumn="0" w:firstRowLastColumn="0" w:lastRowFirstColumn="0" w:lastRowLastColumn="0"/>
+              <w:rPr>
+                <w:b/>
+                <w:sz w:val="24"/>
+                <w:szCs w:val="24"/>
+              </w:rPr>
+            </w:pPr>
+          </w:p>
+          <w:p>
+            <w:pPr>
+              <w:jc w:val="center"/>
+              <w:cnfStyle w:val="000000100000" w:firstRow="0" w:lastRow="0" w:firstColumn="0" w:lastColumn="0" w:oddVBand="0" w:evenVBand="0" w:oddHBand="1" w:evenHBand="0" w:firstRowFirstColumn="0" w:firstRowLastColumn="0" w:lastRowFirstColumn="0" w:lastRowLastColumn="0"/>
+              <w:rPr>
+                <w:b/>
+                <w:sz w:val="24"/>
+                <w:szCs w:val="24"/>
+              </w:rPr>
+            </w:pPr>
+            <w:proofErr w:type="gramStart"/>
+            <w:r>
+              <w:rPr>
+                <w:b/>
+                <w:sz w:val="24"/>
+                <w:szCs w:val="24"/>
+              </w:rPr>
+              <w:t>7</w:t>
+            </w:r>
+            <w:proofErr w:type="gramEnd"/>
+          </w:p>
+        </w:tc>
+        <w:tc>
+          <w:tcPr>
+            <w:tcW w:w="1599" w:type="dxa"/>
+          </w:tcPr>
+          <w:p>
+            <w:pPr>
+              <w:jc w:val="center"/>
+              <w:cnfStyle w:val="000000100000" w:firstRow="0" w:lastRow="0" w:firstColumn="0" w:lastColumn="0" w:oddVBand="0" w:evenVBand="0" w:oddHBand="1" w:evenHBand="0" w:firstRowFirstColumn="0" w:firstRowLastColumn="0" w:lastRowFirstColumn="0" w:lastRowLastColumn="0"/>
+              <w:rPr>
+                <w:b/>
+                <w:sz w:val="24"/>
+                <w:szCs w:val="24"/>
+              </w:rPr>
+            </w:pPr>
+          </w:p>
+          <w:p>
+            <w:pPr>
+              <w:jc w:val="center"/>
+              <w:cnfStyle w:val="000000100000" w:firstRow="0" w:lastRow="0" w:firstColumn="0" w:lastColumn="0" w:oddVBand="0" w:evenVBand="0" w:oddHBand="1" w:evenHBand="0" w:firstRowFirstColumn="0" w:firstRowLastColumn="0" w:lastRowFirstColumn="0" w:lastRowLastColumn="0"/>
+              <w:rPr>
+                <w:b/>
+                <w:sz w:val="24"/>
+                <w:szCs w:val="24"/>
+              </w:rPr>
+            </w:pPr>
+          </w:p>
+          <w:p>
+            <w:pPr>
+              <w:jc w:val="center"/>
+              <w:cnfStyle w:val="000000100000" w:firstRow="0" w:lastRow="0" w:firstColumn="0" w:lastColumn="0" w:oddVBand="0" w:evenVBand="0" w:oddHBand="1" w:evenHBand="0" w:firstRowFirstColumn="0" w:firstRowLastColumn="0" w:lastRowFirstColumn="0" w:lastRowLastColumn="0"/>
+              <w:rPr>
+                <w:b/>
+                <w:sz w:val="24"/>
+                <w:szCs w:val="24"/>
+              </w:rPr>
+            </w:pPr>
+            <w:r>
+              <w:rPr>
+                <w:b/>
+                <w:sz w:val="24"/>
+                <w:szCs w:val="24"/>
+              </w:rPr>
+              <w:t>10</w:t>
+            </w:r>
+          </w:p>
+        </w:tc>
+        <w:tc>
+          <w:tcPr>
+            <w:tcW w:w="1559" w:type="dxa"/>
+          </w:tcPr>
+          <w:p>
+            <w:pPr>
+              <w:jc w:val="center"/>
+              <w:cnfStyle w:val="000000100000" w:firstRow="0" w:lastRow="0" w:firstColumn="0" w:lastColumn="0" w:oddVBand="0" w:evenVBand="0" w:oddHBand="1" w:evenHBand="0" w:firstRowFirstColumn="0" w:firstRowLastColumn="0" w:lastRowFirstColumn="0" w:lastRowLastColumn="0"/>
+              <w:rPr>
+                <w:b/>
+                <w:sz w:val="24"/>
+                <w:szCs w:val="24"/>
+              </w:rPr>
+            </w:pPr>
+          </w:p>
+          <w:p>
+            <w:pPr>
+              <w:jc w:val="center"/>
+              <w:cnfStyle w:val="000000100000" w:firstRow="0" w:lastRow="0" w:firstColumn="0" w:lastColumn="0" w:oddVBand="0" w:evenVBand="0" w:oddHBand="1" w:evenHBand="0" w:firstRowFirstColumn="0" w:firstRowLastColumn="0" w:lastRowFirstColumn="0" w:lastRowLastColumn="0"/>
+              <w:rPr>
+                <w:b/>
+                <w:sz w:val="24"/>
+                <w:szCs w:val="24"/>
+              </w:rPr>
+            </w:pPr>
+          </w:p>
+          <w:p>
+            <w:pPr>
+              <w:jc w:val="center"/>
+              <w:cnfStyle w:val="000000100000" w:firstRow="0" w:lastRow="0" w:firstColumn="0" w:lastColumn="0" w:oddVBand="0" w:evenVBand="0" w:oddHBand="1" w:evenHBand="0" w:firstRowFirstColumn="0" w:firstRowLastColumn="0" w:lastRowFirstColumn="0" w:lastRowLastColumn="0"/>
+              <w:rPr>
+                <w:b/>
+                <w:sz w:val="24"/>
+                <w:szCs w:val="24"/>
+              </w:rPr>
+            </w:pPr>
+            <w:r>
+              <w:rPr>
+                <w:b/>
+                <w:sz w:val="24"/>
+                <w:szCs w:val="24"/>
+              </w:rPr>
+              <w:t>15</w:t>
+            </w:r>
+          </w:p>
+        </w:tc>
+        <w:tc>
+          <w:tcPr>
+            <w:tcW w:w="1165" w:type="dxa"/>
+            <w:vAlign w:val="center"/>
+          </w:tcPr>
+          <w:p>
+            <w:pPr>
+              <w:jc w:val="center"/>
+              <w:cnfStyle w:val="000000100000" w:firstRow="0" w:lastRow="0" w:firstColumn="0" w:lastColumn="0" w:oddVBand="0" w:evenVBand="0" w:oddHBand="1" w:evenHBand="0" w:firstRowFirstColumn="0" w:firstRowLastColumn="0" w:lastRowFirstColumn="0" w:lastRowLastColumn="0"/>
+              <w:rPr>
+                <w:sz w:val="24"/>
+                <w:szCs w:val="24"/>
+              </w:rPr>
+            </w:pPr>
+            <w:r>
+              <w:rPr>
+                <w:sz w:val="24"/>
+                <w:szCs w:val="24"/>
+              </w:rPr>
+              <w:t>20</w:t>
+            </w:r>
+          </w:p>
+        </w:tc>
+      </w:tr>
+      <w:tr>
+        <w:trPr>
+          <w:trHeight w:val="1020"/>
+        </w:trPr>
+        <w:tc>
+          <w:tcPr>
+            <w:cnfStyle w:val="001000000000" w:firstRow="0" w:lastRow="0" w:firstColumn="1" w:lastColumn="0" w:oddVBand="0" w:evenVBand="0" w:oddHBand="0" w:evenHBand="0" w:firstRowFirstColumn="0" w:firstRowLastColumn="0" w:lastRowFirstColumn="0" w:lastRowLastColumn="0"/>
+            <w:tcW w:w="1440" w:type="dxa"/>
+          </w:tcPr>
+          <w:p>
+            <w:pPr>
+              <w:jc w:val="center"/>
+              <w:rPr>
+                <w:sz w:val="24"/>
+                <w:szCs w:val="24"/>
+              </w:rPr>
+            </w:pPr>
+          </w:p>
+          <w:p>
+            <w:pPr>
+              <w:jc w:val="center"/>
+              <w:rPr>
+                <w:sz w:val="24"/>
+                <w:szCs w:val="24"/>
+              </w:rPr>
+            </w:pPr>
+            <w:r>
+              <w:rPr>
+                <w:sz w:val="24"/>
+                <w:szCs w:val="24"/>
+              </w:rPr>
+              <w:t>Arquivos de Interface</w:t>
+            </w:r>
+          </w:p>
+          <w:p>
+            <w:pPr>
+              <w:jc w:val="center"/>
+              <w:rPr>
+                <w:sz w:val="24"/>
+                <w:szCs w:val="24"/>
+              </w:rPr>
+            </w:pPr>
+            <w:r>
+              <w:rPr>
+                <w:sz w:val="24"/>
+                <w:szCs w:val="24"/>
+              </w:rPr>
+              <w:t>Externos</w:t>
+            </w:r>
+          </w:p>
+        </w:tc>
+        <w:tc>
+          <w:tcPr>
+            <w:tcW w:w="1440" w:type="dxa"/>
+            <w:vAlign w:val="center"/>
+          </w:tcPr>
+          <w:p>
+            <w:pPr>
+              <w:jc w:val="center"/>
+              <w:cnfStyle w:val="000000000000" w:firstRow="0" w:lastRow="0" w:firstColumn="0" w:lastColumn="0" w:oddVBand="0" w:evenVBand="0" w:oddHBand="0" w:evenHBand="0" w:firstRowFirstColumn="0" w:firstRowLastColumn="0" w:lastRowFirstColumn="0" w:lastRowLastColumn="0"/>
+              <w:rPr>
+                <w:sz w:val="24"/>
+                <w:szCs w:val="24"/>
+              </w:rPr>
+            </w:pPr>
+            <w:proofErr w:type="gramStart"/>
+            <w:r>
+              <w:rPr>
+                <w:sz w:val="24"/>
+                <w:szCs w:val="24"/>
+              </w:rPr>
+              <w:t>0</w:t>
+            </w:r>
+            <w:proofErr w:type="gramEnd"/>
+            <w:r>
+              <w:rPr>
+                <w:sz w:val="24"/>
+                <w:szCs w:val="24"/>
+              </w:rPr>
+              <w:t xml:space="preserve"> x</w:t>
+            </w:r>
+          </w:p>
+        </w:tc>
+        <w:tc>
+          <w:tcPr>
+            <w:tcW w:w="1441" w:type="dxa"/>
+          </w:tcPr>
+          <w:p>
+            <w:pPr>
+              <w:jc w:val="center"/>
+              <w:cnfStyle w:val="000000000000" w:firstRow="0" w:lastRow="0" w:firstColumn="0" w:lastColumn="0" w:oddVBand="0" w:evenVBand="0" w:oddHBand="0" w:evenHBand="0" w:firstRowFirstColumn="0" w:firstRowLastColumn="0" w:lastRowFirstColumn="0" w:lastRowLastColumn="0"/>
+              <w:rPr>
+                <w:b/>
+                <w:sz w:val="24"/>
+                <w:szCs w:val="24"/>
+              </w:rPr>
+            </w:pPr>
+          </w:p>
+          <w:p>
+            <w:pPr>
+              <w:jc w:val="center"/>
+              <w:cnfStyle w:val="000000000000" w:firstRow="0" w:lastRow="0" w:firstColumn="0" w:lastColumn="0" w:oddVBand="0" w:evenVBand="0" w:oddHBand="0" w:evenHBand="0" w:firstRowFirstColumn="0" w:firstRowLastColumn="0" w:lastRowFirstColumn="0" w:lastRowLastColumn="0"/>
+              <w:rPr>
+                <w:b/>
+                <w:sz w:val="24"/>
+                <w:szCs w:val="24"/>
+              </w:rPr>
+            </w:pPr>
+          </w:p>
+          <w:p>
+            <w:pPr>
+              <w:jc w:val="center"/>
+              <w:cnfStyle w:val="000000000000" w:firstRow="0" w:lastRow="0" w:firstColumn="0" w:lastColumn="0" w:oddVBand="0" w:evenVBand="0" w:oddHBand="0" w:evenHBand="0" w:firstRowFirstColumn="0" w:firstRowLastColumn="0" w:lastRowFirstColumn="0" w:lastRowLastColumn="0"/>
+              <w:rPr>
+                <w:b/>
+                <w:sz w:val="24"/>
+                <w:szCs w:val="24"/>
+              </w:rPr>
+            </w:pPr>
+            <w:proofErr w:type="gramStart"/>
+            <w:r>
+              <w:rPr>
+                <w:b/>
+                <w:sz w:val="24"/>
+                <w:szCs w:val="24"/>
+              </w:rPr>
+              <w:t>5</w:t>
+            </w:r>
+            <w:proofErr w:type="gramEnd"/>
+          </w:p>
+        </w:tc>
+        <w:tc>
+          <w:tcPr>
+            <w:tcW w:w="1599" w:type="dxa"/>
+          </w:tcPr>
+          <w:p>
+            <w:pPr>
+              <w:jc w:val="center"/>
+              <w:cnfStyle w:val="000000000000" w:firstRow="0" w:lastRow="0" w:firstColumn="0" w:lastColumn="0" w:oddVBand="0" w:evenVBand="0" w:oddHBand="0" w:evenHBand="0" w:firstRowFirstColumn="0" w:firstRowLastColumn="0" w:lastRowFirstColumn="0" w:lastRowLastColumn="0"/>
+              <w:rPr>
+                <w:b/>
+                <w:sz w:val="24"/>
+                <w:szCs w:val="24"/>
+              </w:rPr>
+            </w:pPr>
+          </w:p>
+          <w:p>
+            <w:pPr>
+              <w:jc w:val="center"/>
+              <w:cnfStyle w:val="000000000000" w:firstRow="0" w:lastRow="0" w:firstColumn="0" w:lastColumn="0" w:oddVBand="0" w:evenVBand="0" w:oddHBand="0" w:evenHBand="0" w:firstRowFirstColumn="0" w:firstRowLastColumn="0" w:lastRowFirstColumn="0" w:lastRowLastColumn="0"/>
+              <w:rPr>
+                <w:b/>
+                <w:sz w:val="24"/>
+                <w:szCs w:val="24"/>
+              </w:rPr>
+            </w:pPr>
+          </w:p>
+          <w:p>
+            <w:pPr>
+              <w:jc w:val="center"/>
+              <w:cnfStyle w:val="000000000000" w:firstRow="0" w:lastRow="0" w:firstColumn="0" w:lastColumn="0" w:oddVBand="0" w:evenVBand="0" w:oddHBand="0" w:evenHBand="0" w:firstRowFirstColumn="0" w:firstRowLastColumn="0" w:lastRowFirstColumn="0" w:lastRowLastColumn="0"/>
+              <w:rPr>
+                <w:b/>
+                <w:sz w:val="24"/>
+                <w:szCs w:val="24"/>
+              </w:rPr>
+            </w:pPr>
+            <w:proofErr w:type="gramStart"/>
+            <w:r>
+              <w:rPr>
+                <w:b/>
+                <w:sz w:val="24"/>
+                <w:szCs w:val="24"/>
+              </w:rPr>
+              <w:t>7</w:t>
+            </w:r>
+            <w:proofErr w:type="gramEnd"/>
+          </w:p>
+        </w:tc>
+        <w:tc>
+          <w:tcPr>
+            <w:tcW w:w="1559" w:type="dxa"/>
+          </w:tcPr>
+          <w:p>
+            <w:pPr>
+              <w:jc w:val="center"/>
+              <w:cnfStyle w:val="000000000000" w:firstRow="0" w:lastRow="0" w:firstColumn="0" w:lastColumn="0" w:oddVBand="0" w:evenVBand="0" w:oddHBand="0" w:evenHBand="0" w:firstRowFirstColumn="0" w:firstRowLastColumn="0" w:lastRowFirstColumn="0" w:lastRowLastColumn="0"/>
+              <w:rPr>
+                <w:b/>
+                <w:sz w:val="24"/>
+                <w:szCs w:val="24"/>
+              </w:rPr>
+            </w:pPr>
+          </w:p>
+          <w:p>
+            <w:pPr>
+              <w:jc w:val="center"/>
+              <w:cnfStyle w:val="000000000000" w:firstRow="0" w:lastRow="0" w:firstColumn="0" w:lastColumn="0" w:oddVBand="0" w:evenVBand="0" w:oddHBand="0" w:evenHBand="0" w:firstRowFirstColumn="0" w:firstRowLastColumn="0" w:lastRowFirstColumn="0" w:lastRowLastColumn="0"/>
+              <w:rPr>
+                <w:b/>
+                <w:sz w:val="24"/>
+                <w:szCs w:val="24"/>
+              </w:rPr>
+            </w:pPr>
+          </w:p>
+          <w:p>
+            <w:pPr>
+              <w:jc w:val="center"/>
+              <w:cnfStyle w:val="000000000000" w:firstRow="0" w:lastRow="0" w:firstColumn="0" w:lastColumn="0" w:oddVBand="0" w:evenVBand="0" w:oddHBand="0" w:evenHBand="0" w:firstRowFirstColumn="0" w:firstRowLastColumn="0" w:lastRowFirstColumn="0" w:lastRowLastColumn="0"/>
+              <w:rPr>
+                <w:b/>
+                <w:sz w:val="24"/>
+                <w:szCs w:val="24"/>
+              </w:rPr>
+            </w:pPr>
+            <w:r>
+              <w:rPr>
+                <w:b/>
+                <w:sz w:val="24"/>
+                <w:szCs w:val="24"/>
+              </w:rPr>
+              <w:t>10</w:t>
+            </w:r>
+          </w:p>
+        </w:tc>
+        <w:tc>
+          <w:tcPr>
+            <w:tcW w:w="1165" w:type="dxa"/>
+            <w:vAlign w:val="center"/>
+          </w:tcPr>
+          <w:p>
+            <w:pPr>
+              <w:jc w:val="center"/>
+              <w:cnfStyle w:val="000000000000" w:firstRow="0" w:lastRow="0" w:firstColumn="0" w:lastColumn="0" w:oddVBand="0" w:evenVBand="0" w:oddHBand="0" w:evenHBand="0" w:firstRowFirstColumn="0" w:firstRowLastColumn="0" w:lastRowFirstColumn="0" w:lastRowLastColumn="0"/>
+              <w:rPr>
+                <w:sz w:val="24"/>
+                <w:szCs w:val="24"/>
+              </w:rPr>
+            </w:pPr>
+            <w:proofErr w:type="gramStart"/>
+            <w:r>
+              <w:rPr>
+                <w:sz w:val="24"/>
+                <w:szCs w:val="24"/>
+              </w:rPr>
+              <w:t>0</w:t>
+            </w:r>
+            <w:proofErr w:type="gramEnd"/>
           </w:p>
         </w:tc>
       </w:tr>
@@ -1945,22 +2755,7 @@
                 <w:sz w:val="24"/>
                 <w:szCs w:val="24"/>
               </w:rPr>
-              <w:t>Arquivos Lógicos</w:t>
-            </w:r>
-          </w:p>
-          <w:p>
-            <w:pPr>
-              <w:rPr>
-                <w:sz w:val="24"/>
-                <w:szCs w:val="24"/>
-              </w:rPr>
-            </w:pPr>
-            <w:r>
-              <w:rPr>
-                <w:sz w:val="24"/>
-                <w:szCs w:val="24"/>
-              </w:rPr>
-              <w:t>Internos</w:t>
+              <w:t>Total</w:t>
             </w:r>
           </w:p>
         </w:tc>
@@ -1970,6 +2765,7 @@
           </w:tcPr>
           <w:p>
             <w:pPr>
+              <w:jc w:val="center"/>
               <w:cnfStyle w:val="000000100000" w:firstRow="0" w:lastRow="0" w:firstColumn="0" w:lastColumn="0" w:oddVBand="0" w:evenVBand="0" w:oddHBand="1" w:evenHBand="0" w:firstRowFirstColumn="0" w:firstRowLastColumn="0" w:lastRowFirstColumn="0" w:lastRowLastColumn="0"/>
               <w:rPr>
                 <w:sz w:val="24"/>
@@ -1984,51 +2780,53 @@
           </w:tcPr>
           <w:p>
             <w:pPr>
+              <w:jc w:val="center"/>
               <w:cnfStyle w:val="000000100000" w:firstRow="0" w:lastRow="0" w:firstColumn="0" w:lastColumn="0" w:oddVBand="0" w:evenVBand="0" w:oddHBand="1" w:evenHBand="0" w:firstRowFirstColumn="0" w:firstRowLastColumn="0" w:lastRowFirstColumn="0" w:lastRowLastColumn="0"/>
               <w:rPr>
-                <w:b/>
-                <w:sz w:val="24"/>
-                <w:szCs w:val="24"/>
-              </w:rPr>
-            </w:pPr>
-          </w:p>
-          <w:p>
-            <w:pPr>
+                <w:sz w:val="24"/>
+                <w:szCs w:val="24"/>
+              </w:rPr>
+            </w:pPr>
+          </w:p>
+        </w:tc>
+        <w:tc>
+          <w:tcPr>
+            <w:tcW w:w="1599" w:type="dxa"/>
+          </w:tcPr>
+          <w:p>
+            <w:pPr>
+              <w:jc w:val="center"/>
               <w:cnfStyle w:val="000000100000" w:firstRow="0" w:lastRow="0" w:firstColumn="0" w:lastColumn="0" w:oddVBand="0" w:evenVBand="0" w:oddHBand="1" w:evenHBand="0" w:firstRowFirstColumn="0" w:firstRowLastColumn="0" w:lastRowFirstColumn="0" w:lastRowLastColumn="0"/>
               <w:rPr>
-                <w:b/>
-                <w:sz w:val="24"/>
-                <w:szCs w:val="24"/>
-              </w:rPr>
-            </w:pPr>
-          </w:p>
-          <w:p>
-            <w:pPr>
+                <w:sz w:val="24"/>
+                <w:szCs w:val="24"/>
+              </w:rPr>
+            </w:pPr>
+          </w:p>
+        </w:tc>
+        <w:tc>
+          <w:tcPr>
+            <w:tcW w:w="1559" w:type="dxa"/>
+          </w:tcPr>
+          <w:p>
+            <w:pPr>
+              <w:jc w:val="center"/>
               <w:cnfStyle w:val="000000100000" w:firstRow="0" w:lastRow="0" w:firstColumn="0" w:lastColumn="0" w:oddVBand="0" w:evenVBand="0" w:oddHBand="1" w:evenHBand="0" w:firstRowFirstColumn="0" w:firstRowLastColumn="0" w:lastRowFirstColumn="0" w:lastRowLastColumn="0"/>
               <w:rPr>
-                <w:b/>
-                <w:sz w:val="24"/>
-                <w:szCs w:val="24"/>
-              </w:rPr>
-            </w:pPr>
-            <w:proofErr w:type="gramStart"/>
-            <w:r>
-              <w:rPr>
-                <w:b/>
-                <w:sz w:val="24"/>
-                <w:szCs w:val="24"/>
-              </w:rPr>
-              <w:t>7</w:t>
-            </w:r>
-            <w:proofErr w:type="gramEnd"/>
-          </w:p>
-        </w:tc>
-        <w:tc>
-          <w:tcPr>
-            <w:tcW w:w="1599" w:type="dxa"/>
-          </w:tcPr>
-          <w:p>
-            <w:pPr>
+                <w:sz w:val="24"/>
+                <w:szCs w:val="24"/>
+              </w:rPr>
+            </w:pPr>
+          </w:p>
+        </w:tc>
+        <w:tc>
+          <w:tcPr>
+            <w:tcW w:w="1165" w:type="dxa"/>
+            <w:vAlign w:val="center"/>
+          </w:tcPr>
+          <w:p>
+            <w:pPr>
+              <w:jc w:val="center"/>
               <w:cnfStyle w:val="000000100000" w:firstRow="0" w:lastRow="0" w:firstColumn="0" w:lastColumn="0" w:oddVBand="0" w:evenVBand="0" w:oddHBand="1" w:evenHBand="0" w:firstRowFirstColumn="0" w:firstRowLastColumn="0" w:lastRowFirstColumn="0" w:lastRowLastColumn="0"/>
               <w:rPr>
                 <w:b/>
@@ -2036,402 +2834,14 @@
                 <w:szCs w:val="24"/>
               </w:rPr>
             </w:pPr>
-          </w:p>
-          <w:p>
-            <w:pPr>
-              <w:cnfStyle w:val="000000100000" w:firstRow="0" w:lastRow="0" w:firstColumn="0" w:lastColumn="0" w:oddVBand="0" w:evenVBand="0" w:oddHBand="1" w:evenHBand="0" w:firstRowFirstColumn="0" w:firstRowLastColumn="0" w:lastRowFirstColumn="0" w:lastRowLastColumn="0"/>
-              <w:rPr>
-                <w:b/>
-                <w:sz w:val="24"/>
-                <w:szCs w:val="24"/>
-              </w:rPr>
-            </w:pPr>
-          </w:p>
-          <w:p>
-            <w:pPr>
-              <w:cnfStyle w:val="000000100000" w:firstRow="0" w:lastRow="0" w:firstColumn="0" w:lastColumn="0" w:oddVBand="0" w:evenVBand="0" w:oddHBand="1" w:evenHBand="0" w:firstRowFirstColumn="0" w:firstRowLastColumn="0" w:lastRowFirstColumn="0" w:lastRowLastColumn="0"/>
-              <w:rPr>
-                <w:b/>
-                <w:sz w:val="24"/>
-                <w:szCs w:val="24"/>
-              </w:rPr>
-            </w:pPr>
-            <w:r>
-              <w:rPr>
-                <w:b/>
-                <w:sz w:val="24"/>
-                <w:szCs w:val="24"/>
-              </w:rPr>
-              <w:t>10</w:t>
-            </w:r>
-          </w:p>
-        </w:tc>
-        <w:tc>
-          <w:tcPr>
-            <w:tcW w:w="1559" w:type="dxa"/>
-          </w:tcPr>
-          <w:p>
-            <w:pPr>
-              <w:cnfStyle w:val="000000100000" w:firstRow="0" w:lastRow="0" w:firstColumn="0" w:lastColumn="0" w:oddVBand="0" w:evenVBand="0" w:oddHBand="1" w:evenHBand="0" w:firstRowFirstColumn="0" w:firstRowLastColumn="0" w:lastRowFirstColumn="0" w:lastRowLastColumn="0"/>
-              <w:rPr>
-                <w:b/>
-                <w:sz w:val="24"/>
-                <w:szCs w:val="24"/>
-              </w:rPr>
-            </w:pPr>
-          </w:p>
-          <w:p>
-            <w:pPr>
-              <w:cnfStyle w:val="000000100000" w:firstRow="0" w:lastRow="0" w:firstColumn="0" w:lastColumn="0" w:oddVBand="0" w:evenVBand="0" w:oddHBand="1" w:evenHBand="0" w:firstRowFirstColumn="0" w:firstRowLastColumn="0" w:lastRowFirstColumn="0" w:lastRowLastColumn="0"/>
-              <w:rPr>
-                <w:b/>
-                <w:sz w:val="24"/>
-                <w:szCs w:val="24"/>
-              </w:rPr>
-            </w:pPr>
-          </w:p>
-          <w:p>
-            <w:pPr>
-              <w:cnfStyle w:val="000000100000" w:firstRow="0" w:lastRow="0" w:firstColumn="0" w:lastColumn="0" w:oddVBand="0" w:evenVBand="0" w:oddHBand="1" w:evenHBand="0" w:firstRowFirstColumn="0" w:firstRowLastColumn="0" w:lastRowFirstColumn="0" w:lastRowLastColumn="0"/>
-              <w:rPr>
-                <w:b/>
-                <w:sz w:val="24"/>
-                <w:szCs w:val="24"/>
-              </w:rPr>
-            </w:pPr>
-            <w:r>
-              <w:rPr>
-                <w:b/>
-                <w:sz w:val="24"/>
-                <w:szCs w:val="24"/>
-              </w:rPr>
-              <w:t>15</w:t>
-            </w:r>
-          </w:p>
-        </w:tc>
-        <w:tc>
-          <w:tcPr>
-            <w:tcW w:w="1165" w:type="dxa"/>
-          </w:tcPr>
-          <w:p>
-            <w:pPr>
-              <w:cnfStyle w:val="000000100000" w:firstRow="0" w:lastRow="0" w:firstColumn="0" w:lastColumn="0" w:oddVBand="0" w:evenVBand="0" w:oddHBand="1" w:evenHBand="0" w:firstRowFirstColumn="0" w:firstRowLastColumn="0" w:lastRowFirstColumn="0" w:lastRowLastColumn="0"/>
-              <w:rPr>
-                <w:sz w:val="24"/>
-                <w:szCs w:val="24"/>
-              </w:rPr>
-            </w:pPr>
-          </w:p>
-        </w:tc>
-      </w:tr>
-      <w:tr>
-        <w:tc>
-          <w:tcPr>
-            <w:cnfStyle w:val="001000000000" w:firstRow="0" w:lastRow="0" w:firstColumn="1" w:lastColumn="0" w:oddVBand="0" w:evenVBand="0" w:oddHBand="0" w:evenHBand="0" w:firstRowFirstColumn="0" w:firstRowLastColumn="0" w:lastRowFirstColumn="0" w:lastRowLastColumn="0"/>
-            <w:tcW w:w="1440" w:type="dxa"/>
-          </w:tcPr>
-          <w:p>
-            <w:pPr>
-              <w:rPr>
-                <w:sz w:val="24"/>
-                <w:szCs w:val="24"/>
-              </w:rPr>
-            </w:pPr>
-          </w:p>
-          <w:p>
-            <w:pPr>
-              <w:rPr>
-                <w:sz w:val="24"/>
-                <w:szCs w:val="24"/>
-              </w:rPr>
-            </w:pPr>
-            <w:r>
-              <w:rPr>
-                <w:sz w:val="24"/>
-                <w:szCs w:val="24"/>
-              </w:rPr>
-              <w:t>Arquivos de Interface</w:t>
-            </w:r>
-          </w:p>
-          <w:p>
-            <w:pPr>
-              <w:rPr>
-                <w:sz w:val="24"/>
-                <w:szCs w:val="24"/>
-              </w:rPr>
-            </w:pPr>
-            <w:r>
-              <w:rPr>
-                <w:sz w:val="24"/>
-                <w:szCs w:val="24"/>
-              </w:rPr>
-              <w:t>Externos</w:t>
-            </w:r>
-          </w:p>
-        </w:tc>
-        <w:tc>
-          <w:tcPr>
-            <w:tcW w:w="1440" w:type="dxa"/>
-          </w:tcPr>
-          <w:p>
-            <w:pPr>
-              <w:cnfStyle w:val="000000000000" w:firstRow="0" w:lastRow="0" w:firstColumn="0" w:lastColumn="0" w:oddVBand="0" w:evenVBand="0" w:oddHBand="0" w:evenHBand="0" w:firstRowFirstColumn="0" w:firstRowLastColumn="0" w:lastRowFirstColumn="0" w:lastRowLastColumn="0"/>
-              <w:rPr>
-                <w:sz w:val="24"/>
-                <w:szCs w:val="24"/>
-              </w:rPr>
-            </w:pPr>
-          </w:p>
-        </w:tc>
-        <w:tc>
-          <w:tcPr>
-            <w:tcW w:w="1441" w:type="dxa"/>
-          </w:tcPr>
-          <w:p>
-            <w:pPr>
-              <w:cnfStyle w:val="000000000000" w:firstRow="0" w:lastRow="0" w:firstColumn="0" w:lastColumn="0" w:oddVBand="0" w:evenVBand="0" w:oddHBand="0" w:evenHBand="0" w:firstRowFirstColumn="0" w:firstRowLastColumn="0" w:lastRowFirstColumn="0" w:lastRowLastColumn="0"/>
-              <w:rPr>
-                <w:b/>
-                <w:sz w:val="24"/>
-                <w:szCs w:val="24"/>
-              </w:rPr>
-            </w:pPr>
-          </w:p>
-          <w:p>
-            <w:pPr>
-              <w:cnfStyle w:val="000000000000" w:firstRow="0" w:lastRow="0" w:firstColumn="0" w:lastColumn="0" w:oddVBand="0" w:evenVBand="0" w:oddHBand="0" w:evenHBand="0" w:firstRowFirstColumn="0" w:firstRowLastColumn="0" w:lastRowFirstColumn="0" w:lastRowLastColumn="0"/>
-              <w:rPr>
-                <w:b/>
-                <w:sz w:val="24"/>
-                <w:szCs w:val="24"/>
-              </w:rPr>
-            </w:pPr>
-          </w:p>
-          <w:p>
-            <w:pPr>
-              <w:cnfStyle w:val="000000000000" w:firstRow="0" w:lastRow="0" w:firstColumn="0" w:lastColumn="0" w:oddVBand="0" w:evenVBand="0" w:oddHBand="0" w:evenHBand="0" w:firstRowFirstColumn="0" w:firstRowLastColumn="0" w:lastRowFirstColumn="0" w:lastRowLastColumn="0"/>
-              <w:rPr>
-                <w:b/>
-                <w:sz w:val="24"/>
-                <w:szCs w:val="24"/>
-              </w:rPr>
-            </w:pPr>
-            <w:proofErr w:type="gramStart"/>
-            <w:r>
-              <w:rPr>
-                <w:b/>
-                <w:sz w:val="24"/>
-                <w:szCs w:val="24"/>
-              </w:rPr>
-              <w:t>5</w:t>
-            </w:r>
-            <w:proofErr w:type="gramEnd"/>
-          </w:p>
-        </w:tc>
-        <w:tc>
-          <w:tcPr>
-            <w:tcW w:w="1599" w:type="dxa"/>
-          </w:tcPr>
-          <w:p>
-            <w:pPr>
-              <w:cnfStyle w:val="000000000000" w:firstRow="0" w:lastRow="0" w:firstColumn="0" w:lastColumn="0" w:oddVBand="0" w:evenVBand="0" w:oddHBand="0" w:evenHBand="0" w:firstRowFirstColumn="0" w:firstRowLastColumn="0" w:lastRowFirstColumn="0" w:lastRowLastColumn="0"/>
-              <w:rPr>
-                <w:b/>
-                <w:sz w:val="24"/>
-                <w:szCs w:val="24"/>
-              </w:rPr>
-            </w:pPr>
-          </w:p>
-          <w:p>
-            <w:pPr>
-              <w:cnfStyle w:val="000000000000" w:firstRow="0" w:lastRow="0" w:firstColumn="0" w:lastColumn="0" w:oddVBand="0" w:evenVBand="0" w:oddHBand="0" w:evenHBand="0" w:firstRowFirstColumn="0" w:firstRowLastColumn="0" w:lastRowFirstColumn="0" w:lastRowLastColumn="0"/>
-              <w:rPr>
-                <w:b/>
-                <w:sz w:val="24"/>
-                <w:szCs w:val="24"/>
-              </w:rPr>
-            </w:pPr>
-          </w:p>
-          <w:p>
-            <w:pPr>
-              <w:cnfStyle w:val="000000000000" w:firstRow="0" w:lastRow="0" w:firstColumn="0" w:lastColumn="0" w:oddVBand="0" w:evenVBand="0" w:oddHBand="0" w:evenHBand="0" w:firstRowFirstColumn="0" w:firstRowLastColumn="0" w:lastRowFirstColumn="0" w:lastRowLastColumn="0"/>
-              <w:rPr>
-                <w:b/>
-                <w:sz w:val="24"/>
-                <w:szCs w:val="24"/>
-              </w:rPr>
-            </w:pPr>
-            <w:proofErr w:type="gramStart"/>
-            <w:r>
-              <w:rPr>
-                <w:b/>
-                <w:sz w:val="24"/>
-                <w:szCs w:val="24"/>
-              </w:rPr>
-              <w:t>7</w:t>
-            </w:r>
-            <w:proofErr w:type="gramEnd"/>
-          </w:p>
-        </w:tc>
-        <w:tc>
-          <w:tcPr>
-            <w:tcW w:w="1559" w:type="dxa"/>
-          </w:tcPr>
-          <w:p>
-            <w:pPr>
-              <w:cnfStyle w:val="000000000000" w:firstRow="0" w:lastRow="0" w:firstColumn="0" w:lastColumn="0" w:oddVBand="0" w:evenVBand="0" w:oddHBand="0" w:evenHBand="0" w:firstRowFirstColumn="0" w:firstRowLastColumn="0" w:lastRowFirstColumn="0" w:lastRowLastColumn="0"/>
-              <w:rPr>
-                <w:b/>
-                <w:sz w:val="24"/>
-                <w:szCs w:val="24"/>
-              </w:rPr>
-            </w:pPr>
-          </w:p>
-          <w:p>
-            <w:pPr>
-              <w:cnfStyle w:val="000000000000" w:firstRow="0" w:lastRow="0" w:firstColumn="0" w:lastColumn="0" w:oddVBand="0" w:evenVBand="0" w:oddHBand="0" w:evenHBand="0" w:firstRowFirstColumn="0" w:firstRowLastColumn="0" w:lastRowFirstColumn="0" w:lastRowLastColumn="0"/>
-              <w:rPr>
-                <w:b/>
-                <w:sz w:val="24"/>
-                <w:szCs w:val="24"/>
-              </w:rPr>
-            </w:pPr>
-          </w:p>
-          <w:p>
-            <w:pPr>
-              <w:cnfStyle w:val="000000000000" w:firstRow="0" w:lastRow="0" w:firstColumn="0" w:lastColumn="0" w:oddVBand="0" w:evenVBand="0" w:oddHBand="0" w:evenHBand="0" w:firstRowFirstColumn="0" w:firstRowLastColumn="0" w:lastRowFirstColumn="0" w:lastRowLastColumn="0"/>
-              <w:rPr>
-                <w:b/>
-                <w:sz w:val="24"/>
-                <w:szCs w:val="24"/>
-              </w:rPr>
-            </w:pPr>
-            <w:r>
-              <w:rPr>
-                <w:b/>
-                <w:sz w:val="24"/>
-                <w:szCs w:val="24"/>
-              </w:rPr>
-              <w:t>10</w:t>
-            </w:r>
-          </w:p>
-        </w:tc>
-        <w:tc>
-          <w:tcPr>
-            <w:tcW w:w="1165" w:type="dxa"/>
-          </w:tcPr>
-          <w:p>
-            <w:pPr>
-              <w:cnfStyle w:val="000000000000" w:firstRow="0" w:lastRow="0" w:firstColumn="0" w:lastColumn="0" w:oddVBand="0" w:evenVBand="0" w:oddHBand="0" w:evenHBand="0" w:firstRowFirstColumn="0" w:firstRowLastColumn="0" w:lastRowFirstColumn="0" w:lastRowLastColumn="0"/>
-              <w:rPr>
-                <w:sz w:val="24"/>
-                <w:szCs w:val="24"/>
-              </w:rPr>
-            </w:pPr>
-          </w:p>
-        </w:tc>
-      </w:tr>
-      <w:tr>
-        <w:trPr>
-          <w:cnfStyle w:val="000000100000" w:firstRow="0" w:lastRow="0" w:firstColumn="0" w:lastColumn="0" w:oddVBand="0" w:evenVBand="0" w:oddHBand="1" w:evenHBand="0" w:firstRowFirstColumn="0" w:firstRowLastColumn="0" w:lastRowFirstColumn="0" w:lastRowLastColumn="0"/>
-        </w:trPr>
-        <w:tc>
-          <w:tcPr>
-            <w:cnfStyle w:val="001000000000" w:firstRow="0" w:lastRow="0" w:firstColumn="1" w:lastColumn="0" w:oddVBand="0" w:evenVBand="0" w:oddHBand="0" w:evenHBand="0" w:firstRowFirstColumn="0" w:firstRowLastColumn="0" w:lastRowFirstColumn="0" w:lastRowLastColumn="0"/>
-            <w:tcW w:w="1440" w:type="dxa"/>
-          </w:tcPr>
-          <w:p>
-            <w:pPr>
-              <w:rPr>
-                <w:sz w:val="24"/>
-                <w:szCs w:val="24"/>
-              </w:rPr>
-            </w:pPr>
-          </w:p>
-          <w:p>
-            <w:pPr>
-              <w:rPr>
-                <w:sz w:val="24"/>
-                <w:szCs w:val="24"/>
-              </w:rPr>
-            </w:pPr>
-            <w:r>
-              <w:rPr>
-                <w:sz w:val="24"/>
-                <w:szCs w:val="24"/>
-              </w:rPr>
-              <w:t>Total</w:t>
-            </w:r>
-          </w:p>
-        </w:tc>
-        <w:tc>
-          <w:tcPr>
-            <w:tcW w:w="1440" w:type="dxa"/>
-          </w:tcPr>
-          <w:p>
-            <w:pPr>
-              <w:cnfStyle w:val="000000100000" w:firstRow="0" w:lastRow="0" w:firstColumn="0" w:lastColumn="0" w:oddVBand="0" w:evenVBand="0" w:oddHBand="1" w:evenHBand="0" w:firstRowFirstColumn="0" w:firstRowLastColumn="0" w:lastRowFirstColumn="0" w:lastRowLastColumn="0"/>
-              <w:rPr>
-                <w:sz w:val="24"/>
-                <w:szCs w:val="24"/>
-              </w:rPr>
-            </w:pPr>
-          </w:p>
-        </w:tc>
-        <w:tc>
-          <w:tcPr>
-            <w:tcW w:w="1441" w:type="dxa"/>
-          </w:tcPr>
-          <w:p>
-            <w:pPr>
-              <w:cnfStyle w:val="000000100000" w:firstRow="0" w:lastRow="0" w:firstColumn="0" w:lastColumn="0" w:oddVBand="0" w:evenVBand="0" w:oddHBand="1" w:evenHBand="0" w:firstRowFirstColumn="0" w:firstRowLastColumn="0" w:lastRowFirstColumn="0" w:lastRowLastColumn="0"/>
-              <w:rPr>
-                <w:sz w:val="24"/>
-                <w:szCs w:val="24"/>
-              </w:rPr>
-            </w:pPr>
-          </w:p>
-        </w:tc>
-        <w:tc>
-          <w:tcPr>
-            <w:tcW w:w="1599" w:type="dxa"/>
-          </w:tcPr>
-          <w:p>
-            <w:pPr>
-              <w:cnfStyle w:val="000000100000" w:firstRow="0" w:lastRow="0" w:firstColumn="0" w:lastColumn="0" w:oddVBand="0" w:evenVBand="0" w:oddHBand="1" w:evenHBand="0" w:firstRowFirstColumn="0" w:firstRowLastColumn="0" w:lastRowFirstColumn="0" w:lastRowLastColumn="0"/>
-              <w:rPr>
-                <w:sz w:val="24"/>
-                <w:szCs w:val="24"/>
-              </w:rPr>
-            </w:pPr>
-          </w:p>
-        </w:tc>
-        <w:tc>
-          <w:tcPr>
-            <w:tcW w:w="1559" w:type="dxa"/>
-          </w:tcPr>
-          <w:p>
-            <w:pPr>
-              <w:cnfStyle w:val="000000100000" w:firstRow="0" w:lastRow="0" w:firstColumn="0" w:lastColumn="0" w:oddVBand="0" w:evenVBand="0" w:oddHBand="1" w:evenHBand="0" w:firstRowFirstColumn="0" w:firstRowLastColumn="0" w:lastRowFirstColumn="0" w:lastRowLastColumn="0"/>
-              <w:rPr>
-                <w:sz w:val="24"/>
-                <w:szCs w:val="24"/>
-              </w:rPr>
-            </w:pPr>
-          </w:p>
-        </w:tc>
-        <w:tc>
-          <w:tcPr>
-            <w:tcW w:w="1165" w:type="dxa"/>
-          </w:tcPr>
-          <w:p>
-            <w:pPr>
-              <w:cnfStyle w:val="000000100000" w:firstRow="0" w:lastRow="0" w:firstColumn="0" w:lastColumn="0" w:oddVBand="0" w:evenVBand="0" w:oddHBand="1" w:evenHBand="0" w:firstRowFirstColumn="0" w:firstRowLastColumn="0" w:lastRowFirstColumn="0" w:lastRowLastColumn="0"/>
-              <w:rPr>
-                <w:sz w:val="24"/>
-                <w:szCs w:val="24"/>
-              </w:rPr>
-            </w:pPr>
+            <w:r>
+              <w:rPr>
+                <w:b/>
+                <w:sz w:val="24"/>
+                <w:szCs w:val="24"/>
+              </w:rPr>
+              <w:t>44</w:t>
+            </w:r>
           </w:p>
         </w:tc>
       </w:tr>
@@ -2490,86 +2900,6 @@
         </w:rPr>
         <w:t xml:space="preserve"> ) ]</w:t>
       </w:r>
-    </w:p>
-    <w:p>
-      <w:pPr>
-        <w:rPr>
-          <w:b/>
-          <w:sz w:val="24"/>
-        </w:rPr>
-      </w:pPr>
-    </w:p>
-    <w:p>
-      <w:pPr>
-        <w:rPr>
-          <w:b/>
-          <w:sz w:val="24"/>
-        </w:rPr>
-      </w:pPr>
-    </w:p>
-    <w:p>
-      <w:pPr>
-        <w:rPr>
-          <w:b/>
-          <w:sz w:val="24"/>
-        </w:rPr>
-      </w:pPr>
-    </w:p>
-    <w:p>
-      <w:pPr>
-        <w:rPr>
-          <w:b/>
-          <w:sz w:val="24"/>
-        </w:rPr>
-      </w:pPr>
-    </w:p>
-    <w:p>
-      <w:pPr>
-        <w:rPr>
-          <w:b/>
-          <w:sz w:val="24"/>
-        </w:rPr>
-      </w:pPr>
-    </w:p>
-    <w:p>
-      <w:pPr>
-        <w:rPr>
-          <w:b/>
-          <w:sz w:val="24"/>
-        </w:rPr>
-      </w:pPr>
-    </w:p>
-    <w:p>
-      <w:pPr>
-        <w:rPr>
-          <w:b/>
-          <w:sz w:val="24"/>
-        </w:rPr>
-      </w:pPr>
-    </w:p>
-    <w:p>
-      <w:pPr>
-        <w:rPr>
-          <w:b/>
-          <w:sz w:val="24"/>
-        </w:rPr>
-      </w:pPr>
-    </w:p>
-    <w:p>
-      <w:pPr>
-        <w:rPr>
-          <w:b/>
-          <w:sz w:val="24"/>
-        </w:rPr>
-      </w:pPr>
-    </w:p>
-    <w:p>
-      <w:pPr>
-        <w:rPr>
-          <w:b/>
-          <w:sz w:val="24"/>
-        </w:rPr>
-      </w:pPr>
     </w:p>
     <w:p>
       <w:pPr>
@@ -2605,6 +2935,23 @@
         </w:rPr>
         <w:t>?</w:t>
       </w:r>
+      <w:r>
+        <w:rPr>
+          <w:sz w:val="24"/>
+          <w:szCs w:val="24"/>
+        </w:rPr>
+        <w:t xml:space="preserve"> </w:t>
+      </w:r>
+      <w:proofErr w:type="gramStart"/>
+      <w:r>
+        <w:rPr>
+          <w:b/>
+          <w:sz w:val="24"/>
+          <w:szCs w:val="24"/>
+        </w:rPr>
+        <w:t>5</w:t>
+      </w:r>
+      <w:proofErr w:type="gramEnd"/>
     </w:p>
     <w:p>
       <w:pPr>
@@ -2626,6 +2973,23 @@
         </w:rPr>
         <w:t>São necessárias comunicações de dados especializadas?</w:t>
       </w:r>
+      <w:r>
+        <w:rPr>
+          <w:sz w:val="24"/>
+          <w:szCs w:val="24"/>
+        </w:rPr>
+        <w:t xml:space="preserve"> </w:t>
+      </w:r>
+      <w:proofErr w:type="gramStart"/>
+      <w:r>
+        <w:rPr>
+          <w:b/>
+          <w:sz w:val="24"/>
+          <w:szCs w:val="24"/>
+        </w:rPr>
+        <w:t>0</w:t>
+      </w:r>
+      <w:proofErr w:type="gramEnd"/>
     </w:p>
     <w:p>
       <w:pPr>
@@ -2661,6 +3025,23 @@
         </w:rPr>
         <w:t>?</w:t>
       </w:r>
+      <w:r>
+        <w:rPr>
+          <w:sz w:val="24"/>
+          <w:szCs w:val="24"/>
+        </w:rPr>
+        <w:t xml:space="preserve"> </w:t>
+      </w:r>
+      <w:proofErr w:type="gramStart"/>
+      <w:r>
+        <w:rPr>
+          <w:b/>
+          <w:sz w:val="24"/>
+          <w:szCs w:val="24"/>
+        </w:rPr>
+        <w:t>0</w:t>
+      </w:r>
+      <w:proofErr w:type="gramEnd"/>
     </w:p>
     <w:p>
       <w:pPr>
@@ -2696,6 +3077,23 @@
         </w:rPr>
         <w:t>?</w:t>
       </w:r>
+      <w:r>
+        <w:rPr>
+          <w:sz w:val="24"/>
+          <w:szCs w:val="24"/>
+        </w:rPr>
+        <w:t xml:space="preserve"> </w:t>
+      </w:r>
+      <w:proofErr w:type="gramStart"/>
+      <w:r>
+        <w:rPr>
+          <w:b/>
+          <w:sz w:val="24"/>
+          <w:szCs w:val="24"/>
+        </w:rPr>
+        <w:t>5</w:t>
+      </w:r>
+      <w:proofErr w:type="gramEnd"/>
     </w:p>
     <w:p>
       <w:pPr>
@@ -2717,6 +3115,23 @@
         </w:rPr>
         <w:t>O desempenho é crítico?</w:t>
       </w:r>
+      <w:r>
+        <w:rPr>
+          <w:sz w:val="24"/>
+          <w:szCs w:val="24"/>
+        </w:rPr>
+        <w:t xml:space="preserve"> </w:t>
+      </w:r>
+      <w:proofErr w:type="gramStart"/>
+      <w:r>
+        <w:rPr>
+          <w:b/>
+          <w:sz w:val="24"/>
+          <w:szCs w:val="24"/>
+        </w:rPr>
+        <w:t>5</w:t>
+      </w:r>
+      <w:proofErr w:type="gramEnd"/>
     </w:p>
     <w:p>
       <w:pPr>
@@ -2738,6 +3153,31 @@
         </w:rPr>
         <w:t>O sistema requer entrada de dados online?</w:t>
       </w:r>
+      <w:r>
+        <w:rPr>
+          <w:sz w:val="24"/>
+          <w:szCs w:val="24"/>
+        </w:rPr>
+        <w:t xml:space="preserve"> </w:t>
+      </w:r>
+      <w:proofErr w:type="gramStart"/>
+      <w:r>
+        <w:rPr>
+          <w:b/>
+          <w:sz w:val="24"/>
+          <w:szCs w:val="24"/>
+        </w:rPr>
+        <w:t>0</w:t>
+      </w:r>
+      <w:proofErr w:type="gramEnd"/>
+      <w:r>
+        <w:rPr>
+          <w:b/>
+          <w:sz w:val="24"/>
+          <w:szCs w:val="24"/>
+        </w:rPr>
+        <w:t xml:space="preserve"> </w:t>
+      </w:r>
     </w:p>
     <w:p>
       <w:pPr>
@@ -2759,6 +3199,23 @@
         </w:rPr>
         <w:t>A entrada de dados online requer múltiplas telas ou operações?</w:t>
       </w:r>
+      <w:r>
+        <w:rPr>
+          <w:sz w:val="24"/>
+          <w:szCs w:val="24"/>
+        </w:rPr>
+        <w:t xml:space="preserve"> </w:t>
+      </w:r>
+      <w:proofErr w:type="gramStart"/>
+      <w:r>
+        <w:rPr>
+          <w:b/>
+          <w:sz w:val="24"/>
+          <w:szCs w:val="24"/>
+        </w:rPr>
+        <w:t>0</w:t>
+      </w:r>
+      <w:proofErr w:type="gramEnd"/>
     </w:p>
     <w:p>
       <w:pPr>
@@ -2780,6 +3237,23 @@
         </w:rPr>
         <w:t>Os arquivos lógicos internos são atualizados online?</w:t>
       </w:r>
+      <w:r>
+        <w:rPr>
+          <w:sz w:val="24"/>
+          <w:szCs w:val="24"/>
+        </w:rPr>
+        <w:t xml:space="preserve"> </w:t>
+      </w:r>
+      <w:proofErr w:type="gramStart"/>
+      <w:r>
+        <w:rPr>
+          <w:b/>
+          <w:sz w:val="24"/>
+          <w:szCs w:val="24"/>
+        </w:rPr>
+        <w:t>0</w:t>
+      </w:r>
+      <w:proofErr w:type="gramEnd"/>
     </w:p>
     <w:p>
       <w:pPr>
@@ -2801,6 +3275,23 @@
         </w:rPr>
         <w:t>As entradas, saídas e consultas são complexas?</w:t>
       </w:r>
+      <w:r>
+        <w:rPr>
+          <w:sz w:val="24"/>
+          <w:szCs w:val="24"/>
+        </w:rPr>
+        <w:t xml:space="preserve"> </w:t>
+      </w:r>
+      <w:proofErr w:type="gramStart"/>
+      <w:r>
+        <w:rPr>
+          <w:b/>
+          <w:sz w:val="24"/>
+          <w:szCs w:val="24"/>
+        </w:rPr>
+        <w:t>3</w:t>
+      </w:r>
+      <w:proofErr w:type="gramEnd"/>
     </w:p>
     <w:p>
       <w:pPr>
@@ -2822,6 +3313,23 @@
         </w:rPr>
         <w:t>O processamento interno é complexo?</w:t>
       </w:r>
+      <w:r>
+        <w:rPr>
+          <w:sz w:val="24"/>
+          <w:szCs w:val="24"/>
+        </w:rPr>
+        <w:t xml:space="preserve"> </w:t>
+      </w:r>
+      <w:proofErr w:type="gramStart"/>
+      <w:r>
+        <w:rPr>
+          <w:b/>
+          <w:sz w:val="24"/>
+          <w:szCs w:val="24"/>
+        </w:rPr>
+        <w:t>5</w:t>
+      </w:r>
+      <w:proofErr w:type="gramEnd"/>
     </w:p>
     <w:p>
       <w:pPr>
@@ -2843,6 +3351,23 @@
         </w:rPr>
         <w:t>O código é projetado para ser reutilizável?</w:t>
       </w:r>
+      <w:r>
+        <w:rPr>
+          <w:sz w:val="24"/>
+          <w:szCs w:val="24"/>
+        </w:rPr>
+        <w:t xml:space="preserve"> </w:t>
+      </w:r>
+      <w:proofErr w:type="gramStart"/>
+      <w:r>
+        <w:rPr>
+          <w:b/>
+          <w:sz w:val="24"/>
+          <w:szCs w:val="24"/>
+        </w:rPr>
+        <w:t>5</w:t>
+      </w:r>
+      <w:proofErr w:type="gramEnd"/>
     </w:p>
     <w:p>
       <w:pPr>
@@ -2864,6 +3389,23 @@
         </w:rPr>
         <w:t>A instalação do projeto está incluída?</w:t>
       </w:r>
+      <w:r>
+        <w:rPr>
+          <w:sz w:val="24"/>
+          <w:szCs w:val="24"/>
+        </w:rPr>
+        <w:t xml:space="preserve"> </w:t>
+      </w:r>
+      <w:proofErr w:type="gramStart"/>
+      <w:r>
+        <w:rPr>
+          <w:b/>
+          <w:sz w:val="24"/>
+          <w:szCs w:val="24"/>
+        </w:rPr>
+        <w:t>0</w:t>
+      </w:r>
+      <w:proofErr w:type="gramEnd"/>
     </w:p>
     <w:p>
       <w:pPr>
@@ -2892,6 +3434,23 @@
         </w:rPr>
         <w:t>?</w:t>
       </w:r>
+      <w:r>
+        <w:rPr>
+          <w:sz w:val="24"/>
+          <w:szCs w:val="24"/>
+        </w:rPr>
+        <w:t xml:space="preserve"> </w:t>
+      </w:r>
+      <w:proofErr w:type="gramStart"/>
+      <w:r>
+        <w:rPr>
+          <w:b/>
+          <w:sz w:val="24"/>
+          <w:szCs w:val="24"/>
+        </w:rPr>
+        <w:t>5</w:t>
+      </w:r>
+      <w:proofErr w:type="gramEnd"/>
     </w:p>
     <w:p>
       <w:pPr>
@@ -2920,6 +3479,50 @@
         </w:rPr>
         <w:t>?</w:t>
       </w:r>
+      <w:r>
+        <w:rPr>
+          <w:sz w:val="24"/>
+          <w:szCs w:val="24"/>
+        </w:rPr>
+        <w:t xml:space="preserve"> </w:t>
+      </w:r>
+      <w:proofErr w:type="gramStart"/>
+      <w:r>
+        <w:rPr>
+          <w:b/>
+          <w:sz w:val="24"/>
+          <w:szCs w:val="24"/>
+        </w:rPr>
+        <w:t>5</w:t>
+      </w:r>
+      <w:proofErr w:type="gramEnd"/>
+    </w:p>
+    <w:p>
+      <w:pPr>
+        <w:rPr>
+          <w:b/>
+          <w:sz w:val="24"/>
+          <w:szCs w:val="24"/>
+        </w:rPr>
+      </w:pPr>
+      <w:r>
+        <w:rPr>
+          <w:b/>
+          <w:sz w:val="24"/>
+          <w:szCs w:val="24"/>
+        </w:rPr>
+        <w:t xml:space="preserve">FP = </w:t>
+      </w:r>
+      <w:r>
+        <w:rPr>
+          <w:b/>
+          <w:sz w:val="24"/>
+          <w:szCs w:val="24"/>
+        </w:rPr>
+        <w:t>40 * [0,65 + 0,01 * 38] ~ 41.</w:t>
+      </w:r>
+      <w:bookmarkStart w:id="0" w:name="_GoBack"/>
+      <w:bookmarkEnd w:id="0"/>
     </w:p>
     <w:sectPr>
       <w:headerReference w:type="even" r:id="rId10"/>
@@ -3002,7 +3605,7 @@
           <w:rPr>
             <w:noProof/>
           </w:rPr>
-          <w:t>2</w:t>
+          <w:t>6</w:t>
         </w:r>
         <w:r>
           <w:rPr>
@@ -4774,7 +5377,7 @@
 </file>
 
 <file path=customXml/itemProps1.xml><?xml version="1.0" encoding="utf-8"?>
-<ds:datastoreItem xmlns:ds="http://schemas.openxmlformats.org/officeDocument/2006/customXml" ds:itemID="{028385F9-CE95-44E7-9387-BDF21F714932}">
+<ds:datastoreItem xmlns:ds="http://schemas.openxmlformats.org/officeDocument/2006/customXml" ds:itemID="{53F18714-FC70-40EA-8532-3AAC10D3DA77}">
   <ds:schemaRefs>
     <ds:schemaRef ds:uri="http://schemas.openxmlformats.org/officeDocument/2006/bibliography"/>
   </ds:schemaRefs>

</xml_diff>